<commit_message>
Changed Speed to Reflex again
</commit_message>
<xml_diff>
--- a/Runeball/Runeball2020.docx
+++ b/Runeball/Runeball2020.docx
@@ -123,7 +123,7 @@
           <w:sz w:val="20"/>
           <w:szCs w:val="20"/>
         </w:rPr>
-        <w:t>Speed</w:t>
+        <w:t>Reflex</w:t>
       </w:r>
     </w:p>
     <w:p>
@@ -402,7 +402,77 @@
           <w:sz w:val="20"/>
           <w:szCs w:val="20"/>
         </w:rPr>
-        <w:t>Dodge – (Speed + Wit)</w:t>
+        <w:t>Dodge – (</w:t>
+      </w:r>
+      <w:r>
+        <w:rPr>
+          <w:sz w:val="20"/>
+          <w:szCs w:val="20"/>
+        </w:rPr>
+        <w:t>Reflex</w:t>
+      </w:r>
+      <w:r>
+        <w:rPr>
+          <w:sz w:val="20"/>
+          <w:szCs w:val="20"/>
+        </w:rPr>
+        <w:t xml:space="preserve"> </w:t>
+      </w:r>
+      <w:r>
+        <w:rPr>
+          <w:sz w:val="20"/>
+          <w:szCs w:val="20"/>
+        </w:rPr>
+        <w:t>+ Wit)</w:t>
+      </w:r>
+    </w:p>
+    <w:p>
+      <w:pPr>
+        <w:pStyle w:val="ListParagraph"/>
+        <w:numPr>
+          <w:ilvl w:val="1"/>
+          <w:numId w:val="1"/>
+        </w:numPr>
+        <w:jc w:val="both"/>
+        <w:rPr>
+          <w:sz w:val="20"/>
+          <w:szCs w:val="20"/>
+        </w:rPr>
+      </w:pPr>
+      <w:r>
+        <w:rPr>
+          <w:sz w:val="20"/>
+          <w:szCs w:val="20"/>
+        </w:rPr>
+        <w:t>Catch – (</w:t>
+      </w:r>
+      <w:r>
+        <w:rPr>
+          <w:sz w:val="20"/>
+          <w:szCs w:val="20"/>
+        </w:rPr>
+        <w:t>Reflex</w:t>
+      </w:r>
+      <w:r>
+        <w:rPr>
+          <w:sz w:val="20"/>
+          <w:szCs w:val="20"/>
+        </w:rPr>
+        <w:t xml:space="preserve"> + </w:t>
+      </w:r>
+      <w:r>
+        <w:rPr>
+          <w:sz w:val="20"/>
+          <w:szCs w:val="20"/>
+        </w:rPr>
+        <w:t>T</w:t>
+      </w:r>
+      <w:r>
+        <w:rPr>
+          <w:sz w:val="20"/>
+          <w:szCs w:val="20"/>
+        </w:rPr>
+        <w:t>echnique)</w:t>
       </w:r>
     </w:p>
     <w:p>
@@ -423,7 +493,7 @@
           <w:sz w:val="20"/>
           <w:szCs w:val="20"/>
         </w:rPr>
-        <w:t>Catch – (Speed + Technique)</w:t>
+        <w:t>Pass – (Skill + Wit)</w:t>
       </w:r>
     </w:p>
     <w:p>
@@ -444,7 +514,7 @@
           <w:sz w:val="20"/>
           <w:szCs w:val="20"/>
         </w:rPr>
-        <w:t>Pass – (Skill + Wit)</w:t>
+        <w:t>Kick – (Muscle + Technique)</w:t>
       </w:r>
     </w:p>
     <w:p>
@@ -465,27 +535,6 @@
           <w:sz w:val="20"/>
           <w:szCs w:val="20"/>
         </w:rPr>
-        <w:t>Kick – (Muscle + Technique)</w:t>
-      </w:r>
-    </w:p>
-    <w:p>
-      <w:pPr>
-        <w:pStyle w:val="ListParagraph"/>
-        <w:numPr>
-          <w:ilvl w:val="1"/>
-          <w:numId w:val="2"/>
-        </w:numPr>
-        <w:jc w:val="both"/>
-        <w:rPr>
-          <w:sz w:val="20"/>
-          <w:szCs w:val="20"/>
-        </w:rPr>
-      </w:pPr>
-      <w:r>
-        <w:rPr>
-          <w:sz w:val="20"/>
-          <w:szCs w:val="20"/>
-        </w:rPr>
         <w:t xml:space="preserve">Everyone starts with a base level of </w:t>
       </w:r>
       <w:r>
@@ -542,7 +591,21 @@
           <w:sz w:val="20"/>
           <w:szCs w:val="20"/>
         </w:rPr>
-        <w:t>INI = SPD Bonus + WIT Bonus</w:t>
+        <w:t xml:space="preserve">INI = </w:t>
+      </w:r>
+      <w:r>
+        <w:rPr>
+          <w:sz w:val="20"/>
+          <w:szCs w:val="20"/>
+        </w:rPr>
+        <w:t>REF</w:t>
+      </w:r>
+      <w:r>
+        <w:rPr>
+          <w:sz w:val="20"/>
+          <w:szCs w:val="20"/>
+        </w:rPr>
+        <w:t xml:space="preserve"> Bonus + WIT Bonus</w:t>
       </w:r>
     </w:p>
     <w:p>
@@ -563,7 +626,21 @@
           <w:sz w:val="20"/>
           <w:szCs w:val="20"/>
         </w:rPr>
-        <w:t>MOVE = 6” (if SPD = 15 or more +1”)</w:t>
+        <w:t xml:space="preserve">MOVE = 6” (if </w:t>
+      </w:r>
+      <w:r>
+        <w:rPr>
+          <w:sz w:val="20"/>
+          <w:szCs w:val="20"/>
+        </w:rPr>
+        <w:t>REF</w:t>
+      </w:r>
+      <w:r>
+        <w:rPr>
+          <w:sz w:val="20"/>
+          <w:szCs w:val="20"/>
+        </w:rPr>
+        <w:t xml:space="preserve"> = 15 or more +1”)</w:t>
       </w:r>
     </w:p>
     <w:p>
@@ -1746,23 +1823,7 @@
                 <w:sz w:val="20"/>
                 <w:szCs w:val="20"/>
               </w:rPr>
-              <w:t xml:space="preserve"> *All actions while blitzing </w:t>
-            </w:r>
-            <w:proofErr w:type="gramStart"/>
-            <w:r>
-              <w:rPr>
-                <w:sz w:val="20"/>
-                <w:szCs w:val="20"/>
-              </w:rPr>
-              <w:t>are</w:t>
-            </w:r>
-            <w:proofErr w:type="gramEnd"/>
-            <w:r>
-              <w:rPr>
-                <w:sz w:val="20"/>
-                <w:szCs w:val="20"/>
-              </w:rPr>
-              <w:t xml:space="preserve"> -2, but the attack and defense penalties do not carry over for the rest of the round.</w:t>
+              <w:t xml:space="preserve"> *All actions while blitzing are -2, but the attack and defense penalties do not carry over for the rest of the round.</w:t>
             </w:r>
           </w:p>
         </w:tc>
@@ -3764,6 +3825,76 @@
           <w:szCs w:val="24"/>
         </w:rPr>
         <w:lastRenderedPageBreak/>
+        <w:t>Damage</w:t>
+      </w:r>
+    </w:p>
+    <w:p>
+      <w:pPr>
+        <w:jc w:val="both"/>
+        <w:rPr>
+          <w:sz w:val="20"/>
+          <w:szCs w:val="20"/>
+        </w:rPr>
+      </w:pPr>
+      <w:r>
+        <w:rPr>
+          <w:sz w:val="20"/>
+          <w:szCs w:val="20"/>
+        </w:rPr>
+        <w:t>Damage is reduced by armor. The basic Runeball set of pads provides 2 points of armor. Any damage that gets through the armor reduces the defender’s hit points.</w:t>
+      </w:r>
+    </w:p>
+    <w:p>
+      <w:pPr>
+        <w:jc w:val="both"/>
+        <w:rPr>
+          <w:sz w:val="20"/>
+          <w:szCs w:val="20"/>
+        </w:rPr>
+      </w:pPr>
+      <w:r>
+        <w:rPr>
+          <w:sz w:val="20"/>
+          <w:szCs w:val="20"/>
+        </w:rPr>
+        <w:t xml:space="preserve">When a player is reduced to ½ his total hit points or less, he is said to be </w:t>
+      </w:r>
+      <w:r>
+        <w:rPr>
+          <w:b/>
+          <w:bCs/>
+          <w:i/>
+          <w:iCs/>
+          <w:sz w:val="20"/>
+          <w:szCs w:val="20"/>
+        </w:rPr>
+        <w:t>In Peril</w:t>
+      </w:r>
+      <w:r>
+        <w:rPr>
+          <w:sz w:val="20"/>
+          <w:szCs w:val="20"/>
+        </w:rPr>
+        <w:t>. Players who are In Peril have their Wound Number reduced by 2, and any wound rolls against them increased by 1. They remain in peril until they gain enough hit points to take them above the 50% threshold.</w:t>
+      </w:r>
+    </w:p>
+    <w:p>
+      <w:pPr>
+        <w:jc w:val="both"/>
+        <w:rPr>
+          <w:b/>
+          <w:bCs/>
+          <w:sz w:val="24"/>
+          <w:szCs w:val="24"/>
+        </w:rPr>
+      </w:pPr>
+      <w:r>
+        <w:rPr>
+          <w:b/>
+          <w:bCs/>
+          <w:sz w:val="24"/>
+          <w:szCs w:val="24"/>
+        </w:rPr>
         <w:t>Wounds</w:t>
       </w:r>
     </w:p>
@@ -4662,6 +4793,7 @@
           <w:sz w:val="20"/>
           <w:szCs w:val="20"/>
         </w:rPr>
+        <w:lastRenderedPageBreak/>
         <w:t>All characters can shake it off once whenever there is a stoppage in play (for a touchdown, field goal, or halftime. Also, all characters who are sitting on the sidelines at the beginning of a turn can shake it off for 1d6 healing.</w:t>
       </w:r>
     </w:p>
@@ -4755,7 +4887,6 @@
                 <w:sz w:val="20"/>
                 <w:szCs w:val="20"/>
               </w:rPr>
-              <w:lastRenderedPageBreak/>
               <w:t>Passing DL (Pass vs. Range)</w:t>
             </w:r>
           </w:p>
@@ -5595,6 +5726,7 @@
           <w:sz w:val="20"/>
           <w:szCs w:val="20"/>
         </w:rPr>
+        <w:lastRenderedPageBreak/>
         <w:t xml:space="preserve">If the receiver fails to catch the ball, or the ball scatters off-target and then hits the ground </w:t>
       </w:r>
       <w:r>
@@ -5693,7 +5825,6 @@
           <w:sz w:val="20"/>
           <w:szCs w:val="20"/>
         </w:rPr>
-        <w:lastRenderedPageBreak/>
         <w:t>Handoffs</w:t>
       </w:r>
     </w:p>

</xml_diff>

<commit_message>
Started to add starting player options
</commit_message>
<xml_diff>
--- a/Runeball/Runeball2020.docx
+++ b/Runeball/Runeball2020.docx
@@ -247,10 +247,30 @@
     </w:p>
     <w:p>
       <w:pPr>
+        <w:jc w:val="both"/>
+        <w:rPr>
+          <w:b/>
+          <w:bCs/>
+          <w:sz w:val="24"/>
+          <w:szCs w:val="24"/>
+        </w:rPr>
+      </w:pPr>
+      <w:r>
+        <w:rPr>
+          <w:b/>
+          <w:bCs/>
+          <w:sz w:val="24"/>
+          <w:szCs w:val="24"/>
+        </w:rPr>
+        <w:t>Backgrounds</w:t>
+      </w:r>
+    </w:p>
+    <w:p>
+      <w:pPr>
         <w:pStyle w:val="ListParagraph"/>
         <w:numPr>
           <w:ilvl w:val="0"/>
-          <w:numId w:val="1"/>
+          <w:numId w:val="5"/>
         </w:numPr>
         <w:jc w:val="both"/>
         <w:rPr>
@@ -263,7 +283,1456 @@
           <w:sz w:val="20"/>
           <w:szCs w:val="20"/>
         </w:rPr>
-        <w:t>Each character can choose two of their stats to get a +1</w:t>
+        <w:t>Every character chooses a background which provides</w:t>
+      </w:r>
+    </w:p>
+    <w:p>
+      <w:pPr>
+        <w:pStyle w:val="ListParagraph"/>
+        <w:numPr>
+          <w:ilvl w:val="1"/>
+          <w:numId w:val="5"/>
+        </w:numPr>
+        <w:jc w:val="both"/>
+        <w:rPr>
+          <w:sz w:val="20"/>
+          <w:szCs w:val="20"/>
+        </w:rPr>
+      </w:pPr>
+      <w:r>
+        <w:rPr>
+          <w:sz w:val="20"/>
+          <w:szCs w:val="20"/>
+        </w:rPr>
+        <w:t>A list of stat increases (usually +1 to two stats) – you take them all</w:t>
+      </w:r>
+    </w:p>
+    <w:p>
+      <w:pPr>
+        <w:pStyle w:val="ListParagraph"/>
+        <w:numPr>
+          <w:ilvl w:val="1"/>
+          <w:numId w:val="5"/>
+        </w:numPr>
+        <w:jc w:val="both"/>
+        <w:rPr>
+          <w:sz w:val="20"/>
+          <w:szCs w:val="20"/>
+        </w:rPr>
+      </w:pPr>
+      <w:r>
+        <w:rPr>
+          <w:sz w:val="20"/>
+          <w:szCs w:val="20"/>
+        </w:rPr>
+        <w:t>A list of unique boons – you choose one</w:t>
+      </w:r>
+    </w:p>
+    <w:tbl>
+      <w:tblPr>
+        <w:tblStyle w:val="TableGrid"/>
+        <w:tblW w:w="0" w:type="auto"/>
+        <w:tblLook w:val="04A0" w:firstRow="1" w:lastRow="0" w:firstColumn="1" w:lastColumn="0" w:noHBand="0" w:noVBand="1"/>
+      </w:tblPr>
+      <w:tblGrid>
+        <w:gridCol w:w="4135"/>
+        <w:gridCol w:w="1530"/>
+        <w:gridCol w:w="3685"/>
+      </w:tblGrid>
+      <w:tr>
+        <w:tc>
+          <w:tcPr>
+            <w:tcW w:w="0" w:type="auto"/>
+          </w:tcPr>
+          <w:p>
+            <w:pPr>
+              <w:jc w:val="both"/>
+              <w:rPr>
+                <w:sz w:val="16"/>
+                <w:szCs w:val="16"/>
+              </w:rPr>
+            </w:pPr>
+            <w:r>
+              <w:rPr>
+                <w:b/>
+                <w:bCs/>
+                <w:i/>
+                <w:iCs/>
+                <w:sz w:val="16"/>
+                <w:szCs w:val="16"/>
+                <w:u w:val="single"/>
+              </w:rPr>
+              <w:t>Farmer</w:t>
+            </w:r>
+            <w:r>
+              <w:rPr>
+                <w:sz w:val="16"/>
+                <w:szCs w:val="16"/>
+              </w:rPr>
+              <w:t xml:space="preserve"> – </w:t>
+            </w:r>
+            <w:r>
+              <w:rPr>
+                <w:sz w:val="16"/>
+                <w:szCs w:val="16"/>
+              </w:rPr>
+              <w:t>Your father was the salt of the earth, tilling the ground until he was buried in it. That life wasn’t for you. Ever since you saw that one exhibition match, you knew there was more out there… there was Runeball. Your broad shoulders and calloused hands should serve you well on the pitch.</w:t>
+            </w:r>
+          </w:p>
+        </w:tc>
+        <w:tc>
+          <w:tcPr>
+            <w:tcW w:w="1530" w:type="dxa"/>
+          </w:tcPr>
+          <w:p>
+            <w:pPr>
+              <w:pStyle w:val="ListParagraph"/>
+              <w:numPr>
+                <w:ilvl w:val="0"/>
+                <w:numId w:val="5"/>
+              </w:numPr>
+              <w:jc w:val="both"/>
+              <w:rPr>
+                <w:sz w:val="16"/>
+                <w:szCs w:val="16"/>
+              </w:rPr>
+            </w:pPr>
+            <w:r>
+              <w:rPr>
+                <w:sz w:val="16"/>
+                <w:szCs w:val="16"/>
+              </w:rPr>
+              <w:t>+1 MUS</w:t>
+            </w:r>
+          </w:p>
+          <w:p>
+            <w:pPr>
+              <w:pStyle w:val="ListParagraph"/>
+              <w:numPr>
+                <w:ilvl w:val="0"/>
+                <w:numId w:val="5"/>
+              </w:numPr>
+              <w:jc w:val="both"/>
+              <w:rPr>
+                <w:sz w:val="16"/>
+                <w:szCs w:val="16"/>
+              </w:rPr>
+            </w:pPr>
+            <w:r>
+              <w:rPr>
+                <w:sz w:val="16"/>
+                <w:szCs w:val="16"/>
+              </w:rPr>
+              <w:t>+1 TOU</w:t>
+            </w:r>
+          </w:p>
+        </w:tc>
+        <w:tc>
+          <w:tcPr>
+            <w:tcW w:w="3685" w:type="dxa"/>
+          </w:tcPr>
+          <w:p>
+            <w:pPr>
+              <w:pStyle w:val="ListParagraph"/>
+              <w:numPr>
+                <w:ilvl w:val="0"/>
+                <w:numId w:val="5"/>
+              </w:numPr>
+              <w:jc w:val="both"/>
+              <w:rPr>
+                <w:i/>
+                <w:iCs/>
+                <w:sz w:val="16"/>
+                <w:szCs w:val="16"/>
+                <w:u w:val="single"/>
+              </w:rPr>
+            </w:pPr>
+            <w:r>
+              <w:rPr>
+                <w:i/>
+                <w:iCs/>
+                <w:sz w:val="16"/>
+                <w:szCs w:val="16"/>
+                <w:u w:val="single"/>
+              </w:rPr>
+              <w:t>Hands of Lead</w:t>
+            </w:r>
+            <w:r>
+              <w:rPr>
+                <w:sz w:val="16"/>
+                <w:szCs w:val="16"/>
+              </w:rPr>
+              <w:t xml:space="preserve"> – You get +1 Block and +1 Damage, but a -1 Catch and Pass.</w:t>
+            </w:r>
+          </w:p>
+          <w:p>
+            <w:pPr>
+              <w:pStyle w:val="ListParagraph"/>
+              <w:numPr>
+                <w:ilvl w:val="0"/>
+                <w:numId w:val="5"/>
+              </w:numPr>
+              <w:jc w:val="both"/>
+              <w:rPr>
+                <w:i/>
+                <w:iCs/>
+                <w:sz w:val="16"/>
+                <w:szCs w:val="16"/>
+                <w:u w:val="single"/>
+              </w:rPr>
+            </w:pPr>
+            <w:r>
+              <w:rPr>
+                <w:i/>
+                <w:iCs/>
+                <w:sz w:val="16"/>
+                <w:szCs w:val="16"/>
+                <w:u w:val="single"/>
+              </w:rPr>
+              <w:t>Salt of the Earth</w:t>
+            </w:r>
+            <w:r>
+              <w:rPr>
+                <w:sz w:val="16"/>
+                <w:szCs w:val="16"/>
+              </w:rPr>
+              <w:t xml:space="preserve"> – Your naïve charm is appealing. You get +1 CHA and a +2 to social checks when dealing with commoners.</w:t>
+            </w:r>
+          </w:p>
+          <w:p>
+            <w:pPr>
+              <w:pStyle w:val="ListParagraph"/>
+              <w:numPr>
+                <w:ilvl w:val="0"/>
+                <w:numId w:val="5"/>
+              </w:numPr>
+              <w:jc w:val="both"/>
+              <w:rPr>
+                <w:i/>
+                <w:iCs/>
+                <w:sz w:val="16"/>
+                <w:szCs w:val="16"/>
+                <w:u w:val="single"/>
+              </w:rPr>
+            </w:pPr>
+            <w:r>
+              <w:rPr>
+                <w:i/>
+                <w:iCs/>
+                <w:sz w:val="16"/>
+                <w:szCs w:val="16"/>
+                <w:u w:val="single"/>
+              </w:rPr>
+              <w:t>Stand Your Ground</w:t>
+            </w:r>
+            <w:r>
+              <w:rPr>
+                <w:sz w:val="16"/>
+                <w:szCs w:val="16"/>
+              </w:rPr>
+              <w:t xml:space="preserve"> – Once per game, you can refuse to be knocked back, or down by an opposing block.</w:t>
+            </w:r>
+          </w:p>
+        </w:tc>
+      </w:tr>
+      <w:tr>
+        <w:tc>
+          <w:tcPr>
+            <w:tcW w:w="0" w:type="auto"/>
+          </w:tcPr>
+          <w:p>
+            <w:pPr>
+              <w:jc w:val="both"/>
+              <w:rPr>
+                <w:sz w:val="16"/>
+                <w:szCs w:val="16"/>
+              </w:rPr>
+            </w:pPr>
+            <w:r>
+              <w:rPr>
+                <w:b/>
+                <w:bCs/>
+                <w:i/>
+                <w:iCs/>
+                <w:sz w:val="16"/>
+                <w:szCs w:val="16"/>
+                <w:u w:val="single"/>
+              </w:rPr>
+              <w:t>Nobleman</w:t>
+            </w:r>
+            <w:r>
+              <w:rPr>
+                <w:sz w:val="16"/>
+                <w:szCs w:val="16"/>
+              </w:rPr>
+              <w:t xml:space="preserve"> – You come from one of Bostonia’s noble families, and have enjoyed the benefits of money and education throughout most of your life. Why you are wasting your potential bleeding out on a Runeball pitch is beyond me. Hope your father doesn’t find out.</w:t>
+            </w:r>
+          </w:p>
+        </w:tc>
+        <w:tc>
+          <w:tcPr>
+            <w:tcW w:w="1530" w:type="dxa"/>
+          </w:tcPr>
+          <w:p>
+            <w:pPr>
+              <w:pStyle w:val="ListParagraph"/>
+              <w:numPr>
+                <w:ilvl w:val="0"/>
+                <w:numId w:val="5"/>
+              </w:numPr>
+              <w:jc w:val="both"/>
+              <w:rPr>
+                <w:sz w:val="16"/>
+                <w:szCs w:val="16"/>
+              </w:rPr>
+            </w:pPr>
+            <w:r>
+              <w:rPr>
+                <w:sz w:val="16"/>
+                <w:szCs w:val="16"/>
+              </w:rPr>
+              <w:t>+1 CHA</w:t>
+            </w:r>
+          </w:p>
+          <w:p>
+            <w:pPr>
+              <w:pStyle w:val="ListParagraph"/>
+              <w:numPr>
+                <w:ilvl w:val="0"/>
+                <w:numId w:val="5"/>
+              </w:numPr>
+              <w:jc w:val="both"/>
+              <w:rPr>
+                <w:sz w:val="16"/>
+                <w:szCs w:val="16"/>
+              </w:rPr>
+            </w:pPr>
+            <w:r>
+              <w:rPr>
+                <w:sz w:val="16"/>
+                <w:szCs w:val="16"/>
+              </w:rPr>
+              <w:t>+1 WIT</w:t>
+            </w:r>
+          </w:p>
+        </w:tc>
+        <w:tc>
+          <w:tcPr>
+            <w:tcW w:w="3685" w:type="dxa"/>
+          </w:tcPr>
+          <w:p>
+            <w:pPr>
+              <w:pStyle w:val="ListParagraph"/>
+              <w:numPr>
+                <w:ilvl w:val="0"/>
+                <w:numId w:val="5"/>
+              </w:numPr>
+              <w:jc w:val="both"/>
+              <w:rPr>
+                <w:i/>
+                <w:iCs/>
+                <w:sz w:val="16"/>
+                <w:szCs w:val="16"/>
+                <w:u w:val="single"/>
+              </w:rPr>
+            </w:pPr>
+            <w:r>
+              <w:rPr>
+                <w:i/>
+                <w:iCs/>
+                <w:sz w:val="16"/>
+                <w:szCs w:val="16"/>
+                <w:u w:val="single"/>
+              </w:rPr>
+              <w:t>Of Course, My Lord</w:t>
+            </w:r>
+            <w:r>
+              <w:rPr>
+                <w:sz w:val="16"/>
+                <w:szCs w:val="16"/>
+              </w:rPr>
+              <w:t xml:space="preserve"> – You get a +2 to any checks when dealing with League officials, or the officials who run the stadiums in the various cities.</w:t>
+            </w:r>
+          </w:p>
+          <w:p>
+            <w:pPr>
+              <w:pStyle w:val="ListParagraph"/>
+              <w:numPr>
+                <w:ilvl w:val="0"/>
+                <w:numId w:val="5"/>
+              </w:numPr>
+              <w:jc w:val="both"/>
+              <w:rPr>
+                <w:i/>
+                <w:iCs/>
+                <w:sz w:val="16"/>
+                <w:szCs w:val="16"/>
+                <w:u w:val="single"/>
+              </w:rPr>
+            </w:pPr>
+            <w:r>
+              <w:rPr>
+                <w:i/>
+                <w:iCs/>
+                <w:sz w:val="16"/>
+                <w:szCs w:val="16"/>
+                <w:u w:val="single"/>
+              </w:rPr>
+              <w:t>Nobleborn Education</w:t>
+            </w:r>
+            <w:r>
+              <w:rPr>
+                <w:sz w:val="16"/>
+                <w:szCs w:val="16"/>
+              </w:rPr>
+              <w:t xml:space="preserve"> – You start the game with a license of your choice.</w:t>
+            </w:r>
+          </w:p>
+          <w:p>
+            <w:pPr>
+              <w:pStyle w:val="ListParagraph"/>
+              <w:numPr>
+                <w:ilvl w:val="0"/>
+                <w:numId w:val="5"/>
+              </w:numPr>
+              <w:jc w:val="both"/>
+              <w:rPr>
+                <w:i/>
+                <w:iCs/>
+                <w:sz w:val="16"/>
+                <w:szCs w:val="16"/>
+                <w:u w:val="single"/>
+              </w:rPr>
+            </w:pPr>
+            <w:r>
+              <w:rPr>
+                <w:i/>
+                <w:iCs/>
+                <w:sz w:val="16"/>
+                <w:szCs w:val="16"/>
+                <w:u w:val="single"/>
+              </w:rPr>
+              <w:t>Steady Income</w:t>
+            </w:r>
+            <w:r>
+              <w:rPr>
+                <w:i/>
+                <w:iCs/>
+                <w:sz w:val="16"/>
+                <w:szCs w:val="16"/>
+                <w:u w:val="single"/>
+              </w:rPr>
+              <w:t xml:space="preserve"> </w:t>
+            </w:r>
+            <w:r>
+              <w:rPr>
+                <w:sz w:val="16"/>
+                <w:szCs w:val="16"/>
+              </w:rPr>
+              <w:t>– You are the holder of a minor title that grants you 200p / month income.</w:t>
+            </w:r>
+          </w:p>
+        </w:tc>
+      </w:tr>
+      <w:tr>
+        <w:tc>
+          <w:tcPr>
+            <w:tcW w:w="0" w:type="auto"/>
+          </w:tcPr>
+          <w:p>
+            <w:pPr>
+              <w:jc w:val="both"/>
+            </w:pPr>
+            <w:r>
+              <w:rPr>
+                <w:b/>
+                <w:bCs/>
+                <w:i/>
+                <w:iCs/>
+                <w:sz w:val="16"/>
+                <w:szCs w:val="16"/>
+                <w:u w:val="single"/>
+              </w:rPr>
+              <w:t>Southlander</w:t>
+            </w:r>
+            <w:r>
+              <w:rPr>
+                <w:sz w:val="16"/>
+                <w:szCs w:val="16"/>
+              </w:rPr>
+              <w:t xml:space="preserve"> – You come from the arid badlands of the southern baronies. Scraping a living from the dust and rocks is hard work, and the threat of cobrat raiders has made you ready for anything.</w:t>
+            </w:r>
+          </w:p>
+        </w:tc>
+        <w:tc>
+          <w:tcPr>
+            <w:tcW w:w="1530" w:type="dxa"/>
+          </w:tcPr>
+          <w:p>
+            <w:pPr>
+              <w:pStyle w:val="ListParagraph"/>
+              <w:numPr>
+                <w:ilvl w:val="0"/>
+                <w:numId w:val="5"/>
+              </w:numPr>
+              <w:jc w:val="both"/>
+              <w:rPr>
+                <w:sz w:val="16"/>
+                <w:szCs w:val="16"/>
+              </w:rPr>
+            </w:pPr>
+            <w:r>
+              <w:rPr>
+                <w:sz w:val="16"/>
+                <w:szCs w:val="16"/>
+              </w:rPr>
+              <w:t>+1 SKL</w:t>
+            </w:r>
+          </w:p>
+          <w:p>
+            <w:pPr>
+              <w:pStyle w:val="ListParagraph"/>
+              <w:numPr>
+                <w:ilvl w:val="0"/>
+                <w:numId w:val="5"/>
+              </w:numPr>
+              <w:jc w:val="both"/>
+              <w:rPr>
+                <w:sz w:val="16"/>
+                <w:szCs w:val="16"/>
+              </w:rPr>
+            </w:pPr>
+            <w:r>
+              <w:rPr>
+                <w:sz w:val="16"/>
+                <w:szCs w:val="16"/>
+              </w:rPr>
+              <w:t>+1 TOU</w:t>
+            </w:r>
+          </w:p>
+        </w:tc>
+        <w:tc>
+          <w:tcPr>
+            <w:tcW w:w="3685" w:type="dxa"/>
+          </w:tcPr>
+          <w:p>
+            <w:pPr>
+              <w:pStyle w:val="ListParagraph"/>
+              <w:numPr>
+                <w:ilvl w:val="0"/>
+                <w:numId w:val="5"/>
+              </w:numPr>
+              <w:jc w:val="both"/>
+              <w:rPr>
+                <w:i/>
+                <w:iCs/>
+                <w:sz w:val="16"/>
+                <w:szCs w:val="16"/>
+                <w:u w:val="single"/>
+              </w:rPr>
+            </w:pPr>
+            <w:r>
+              <w:rPr>
+                <w:i/>
+                <w:iCs/>
+                <w:sz w:val="16"/>
+                <w:szCs w:val="16"/>
+                <w:u w:val="single"/>
+              </w:rPr>
+              <w:t>Baked in the Sun</w:t>
+            </w:r>
+            <w:r>
+              <w:rPr>
+                <w:sz w:val="16"/>
+                <w:szCs w:val="16"/>
+              </w:rPr>
+              <w:t xml:space="preserve"> – You are immune to the effects of heat and arid conditions on your Runeball play.</w:t>
+            </w:r>
+          </w:p>
+          <w:p>
+            <w:pPr>
+              <w:pStyle w:val="ListParagraph"/>
+              <w:numPr>
+                <w:ilvl w:val="0"/>
+                <w:numId w:val="5"/>
+              </w:numPr>
+              <w:jc w:val="both"/>
+              <w:rPr>
+                <w:i/>
+                <w:iCs/>
+                <w:sz w:val="16"/>
+                <w:szCs w:val="16"/>
+                <w:u w:val="single"/>
+              </w:rPr>
+            </w:pPr>
+            <w:r>
+              <w:rPr>
+                <w:i/>
+                <w:iCs/>
+                <w:sz w:val="16"/>
+                <w:szCs w:val="16"/>
+                <w:u w:val="single"/>
+              </w:rPr>
+              <w:t>Runner</w:t>
+            </w:r>
+            <w:r>
+              <w:rPr>
+                <w:sz w:val="16"/>
+                <w:szCs w:val="16"/>
+              </w:rPr>
+              <w:t xml:space="preserve"> – The flat, sun-scarred terrain is excellent for practicing your running. The occasional cobrat slaver raid doesn’t hurt either. You get a +1 MOVE score.</w:t>
+            </w:r>
+          </w:p>
+          <w:p>
+            <w:pPr>
+              <w:pStyle w:val="ListParagraph"/>
+              <w:numPr>
+                <w:ilvl w:val="0"/>
+                <w:numId w:val="5"/>
+              </w:numPr>
+              <w:jc w:val="both"/>
+              <w:rPr>
+                <w:i/>
+                <w:iCs/>
+                <w:sz w:val="16"/>
+                <w:szCs w:val="16"/>
+                <w:u w:val="single"/>
+              </w:rPr>
+            </w:pPr>
+            <w:r>
+              <w:rPr>
+                <w:i/>
+                <w:iCs/>
+                <w:sz w:val="16"/>
+                <w:szCs w:val="16"/>
+                <w:u w:val="single"/>
+              </w:rPr>
+              <w:t>Rub Some Dust in It</w:t>
+            </w:r>
+            <w:r>
+              <w:rPr>
+                <w:sz w:val="16"/>
+                <w:szCs w:val="16"/>
+              </w:rPr>
+              <w:t xml:space="preserve"> – Once per game, you can Shake It Off for free.</w:t>
+            </w:r>
+          </w:p>
+        </w:tc>
+      </w:tr>
+      <w:tr>
+        <w:tc>
+          <w:tcPr>
+            <w:tcW w:w="0" w:type="auto"/>
+          </w:tcPr>
+          <w:p>
+            <w:pPr>
+              <w:jc w:val="both"/>
+              <w:rPr>
+                <w:sz w:val="16"/>
+                <w:szCs w:val="16"/>
+              </w:rPr>
+            </w:pPr>
+            <w:r>
+              <w:rPr>
+                <w:b/>
+                <w:bCs/>
+                <w:i/>
+                <w:iCs/>
+                <w:sz w:val="16"/>
+                <w:szCs w:val="16"/>
+                <w:u w:val="single"/>
+              </w:rPr>
+              <w:t>Street Tough</w:t>
+            </w:r>
+            <w:r>
+              <w:rPr>
+                <w:sz w:val="16"/>
+                <w:szCs w:val="16"/>
+              </w:rPr>
+              <w:t xml:space="preserve"> – You grew up on scraps living in the alleys of one of Bostonia’s major cities. You know hunger and cold nights, and you know how to fight.</w:t>
+            </w:r>
+          </w:p>
+        </w:tc>
+        <w:tc>
+          <w:tcPr>
+            <w:tcW w:w="1530" w:type="dxa"/>
+          </w:tcPr>
+          <w:p>
+            <w:pPr>
+              <w:pStyle w:val="ListParagraph"/>
+              <w:numPr>
+                <w:ilvl w:val="0"/>
+                <w:numId w:val="5"/>
+              </w:numPr>
+              <w:jc w:val="both"/>
+              <w:rPr>
+                <w:sz w:val="16"/>
+                <w:szCs w:val="16"/>
+              </w:rPr>
+            </w:pPr>
+            <w:r>
+              <w:rPr>
+                <w:sz w:val="16"/>
+                <w:szCs w:val="16"/>
+              </w:rPr>
+              <w:t xml:space="preserve">+1 </w:t>
+            </w:r>
+            <w:r>
+              <w:rPr>
+                <w:sz w:val="16"/>
+                <w:szCs w:val="16"/>
+              </w:rPr>
+              <w:t>REF</w:t>
+            </w:r>
+          </w:p>
+          <w:p>
+            <w:pPr>
+              <w:pStyle w:val="ListParagraph"/>
+              <w:numPr>
+                <w:ilvl w:val="0"/>
+                <w:numId w:val="5"/>
+              </w:numPr>
+              <w:jc w:val="both"/>
+              <w:rPr>
+                <w:sz w:val="16"/>
+                <w:szCs w:val="16"/>
+              </w:rPr>
+            </w:pPr>
+            <w:r>
+              <w:rPr>
+                <w:sz w:val="16"/>
+                <w:szCs w:val="16"/>
+              </w:rPr>
+              <w:t xml:space="preserve">+1 </w:t>
+            </w:r>
+            <w:r>
+              <w:rPr>
+                <w:sz w:val="16"/>
+                <w:szCs w:val="16"/>
+              </w:rPr>
+              <w:t>SKL</w:t>
+            </w:r>
+          </w:p>
+        </w:tc>
+        <w:tc>
+          <w:tcPr>
+            <w:tcW w:w="3685" w:type="dxa"/>
+          </w:tcPr>
+          <w:p>
+            <w:pPr>
+              <w:pStyle w:val="ListParagraph"/>
+              <w:numPr>
+                <w:ilvl w:val="0"/>
+                <w:numId w:val="5"/>
+              </w:numPr>
+              <w:jc w:val="both"/>
+              <w:rPr>
+                <w:i/>
+                <w:iCs/>
+                <w:sz w:val="16"/>
+                <w:szCs w:val="16"/>
+                <w:u w:val="single"/>
+              </w:rPr>
+            </w:pPr>
+            <w:r>
+              <w:rPr>
+                <w:i/>
+                <w:iCs/>
+                <w:sz w:val="16"/>
+                <w:szCs w:val="16"/>
+                <w:u w:val="single"/>
+              </w:rPr>
+              <w:t>Been in a Scrap or Two</w:t>
+            </w:r>
+            <w:r>
+              <w:rPr>
+                <w:sz w:val="16"/>
+                <w:szCs w:val="16"/>
+              </w:rPr>
+              <w:t xml:space="preserve"> – You may reroll the first wound you take in a game and choose the least troubling result.</w:t>
+            </w:r>
+          </w:p>
+          <w:p>
+            <w:pPr>
+              <w:pStyle w:val="ListParagraph"/>
+              <w:numPr>
+                <w:ilvl w:val="0"/>
+                <w:numId w:val="5"/>
+              </w:numPr>
+              <w:jc w:val="both"/>
+              <w:rPr>
+                <w:i/>
+                <w:iCs/>
+                <w:sz w:val="16"/>
+                <w:szCs w:val="16"/>
+                <w:u w:val="single"/>
+              </w:rPr>
+            </w:pPr>
+            <w:r>
+              <w:rPr>
+                <w:i/>
+                <w:iCs/>
+                <w:sz w:val="16"/>
+                <w:szCs w:val="16"/>
+                <w:u w:val="single"/>
+              </w:rPr>
+              <w:t>Scrounger</w:t>
+            </w:r>
+            <w:r>
+              <w:rPr>
+                <w:sz w:val="16"/>
+                <w:szCs w:val="16"/>
+              </w:rPr>
+              <w:t xml:space="preserve"> – Once per game, you may reroll an attempt to pick up a loose ball.</w:t>
+            </w:r>
+          </w:p>
+          <w:p>
+            <w:pPr>
+              <w:pStyle w:val="ListParagraph"/>
+              <w:numPr>
+                <w:ilvl w:val="0"/>
+                <w:numId w:val="5"/>
+              </w:numPr>
+              <w:jc w:val="both"/>
+              <w:rPr>
+                <w:i/>
+                <w:iCs/>
+                <w:sz w:val="16"/>
+                <w:szCs w:val="16"/>
+                <w:u w:val="single"/>
+              </w:rPr>
+            </w:pPr>
+            <w:r>
+              <w:rPr>
+                <w:i/>
+                <w:iCs/>
+                <w:sz w:val="16"/>
+                <w:szCs w:val="16"/>
+                <w:u w:val="single"/>
+              </w:rPr>
+              <w:t>Shifty</w:t>
+            </w:r>
+            <w:r>
+              <w:rPr>
+                <w:sz w:val="16"/>
+                <w:szCs w:val="16"/>
+              </w:rPr>
+              <w:t xml:space="preserve"> – Once per game, you may make a free one hex move that ignores disengagement and zone of control.</w:t>
+            </w:r>
+          </w:p>
+        </w:tc>
+      </w:tr>
+      <w:tr>
+        <w:tc>
+          <w:tcPr>
+            <w:tcW w:w="0" w:type="auto"/>
+          </w:tcPr>
+          <w:p>
+            <w:pPr>
+              <w:jc w:val="both"/>
+              <w:rPr>
+                <w:sz w:val="16"/>
+                <w:szCs w:val="16"/>
+              </w:rPr>
+            </w:pPr>
+            <w:r>
+              <w:rPr>
+                <w:b/>
+                <w:bCs/>
+                <w:i/>
+                <w:iCs/>
+                <w:sz w:val="16"/>
+                <w:szCs w:val="16"/>
+                <w:u w:val="single"/>
+              </w:rPr>
+              <w:t>Teethmen</w:t>
+            </w:r>
+            <w:r>
+              <w:rPr>
+                <w:sz w:val="16"/>
+                <w:szCs w:val="16"/>
+              </w:rPr>
+              <w:t xml:space="preserve"> – Hailing from the western regions bordering the Teeth Mountains. These are rugged, frontier folk used to harsh weather and dangerous terrain.</w:t>
+            </w:r>
+          </w:p>
+        </w:tc>
+        <w:tc>
+          <w:tcPr>
+            <w:tcW w:w="1530" w:type="dxa"/>
+          </w:tcPr>
+          <w:p>
+            <w:pPr>
+              <w:pStyle w:val="ListParagraph"/>
+              <w:numPr>
+                <w:ilvl w:val="0"/>
+                <w:numId w:val="5"/>
+              </w:numPr>
+              <w:jc w:val="both"/>
+              <w:rPr>
+                <w:sz w:val="16"/>
+                <w:szCs w:val="16"/>
+              </w:rPr>
+            </w:pPr>
+            <w:r>
+              <w:rPr>
+                <w:sz w:val="16"/>
+                <w:szCs w:val="16"/>
+              </w:rPr>
+              <w:t xml:space="preserve">+1 </w:t>
+            </w:r>
+            <w:r>
+              <w:rPr>
+                <w:sz w:val="16"/>
+                <w:szCs w:val="16"/>
+              </w:rPr>
+              <w:t>TCH</w:t>
+            </w:r>
+          </w:p>
+          <w:p>
+            <w:pPr>
+              <w:pStyle w:val="ListParagraph"/>
+              <w:numPr>
+                <w:ilvl w:val="0"/>
+                <w:numId w:val="5"/>
+              </w:numPr>
+              <w:jc w:val="both"/>
+              <w:rPr>
+                <w:sz w:val="16"/>
+                <w:szCs w:val="16"/>
+              </w:rPr>
+            </w:pPr>
+            <w:r>
+              <w:rPr>
+                <w:sz w:val="16"/>
+                <w:szCs w:val="16"/>
+              </w:rPr>
+              <w:t xml:space="preserve">+1 </w:t>
+            </w:r>
+            <w:r>
+              <w:rPr>
+                <w:sz w:val="16"/>
+                <w:szCs w:val="16"/>
+              </w:rPr>
+              <w:t>TOU</w:t>
+            </w:r>
+          </w:p>
+        </w:tc>
+        <w:tc>
+          <w:tcPr>
+            <w:tcW w:w="3685" w:type="dxa"/>
+          </w:tcPr>
+          <w:p>
+            <w:pPr>
+              <w:pStyle w:val="ListParagraph"/>
+              <w:numPr>
+                <w:ilvl w:val="0"/>
+                <w:numId w:val="5"/>
+              </w:numPr>
+              <w:jc w:val="both"/>
+              <w:rPr>
+                <w:sz w:val="16"/>
+                <w:szCs w:val="16"/>
+              </w:rPr>
+            </w:pPr>
+            <w:r>
+              <w:rPr>
+                <w:i/>
+                <w:iCs/>
+                <w:sz w:val="16"/>
+                <w:szCs w:val="16"/>
+                <w:u w:val="single"/>
+              </w:rPr>
+              <w:t>Highland Storms</w:t>
+            </w:r>
+            <w:r>
+              <w:rPr>
+                <w:sz w:val="16"/>
+                <w:szCs w:val="16"/>
+              </w:rPr>
+              <w:t xml:space="preserve"> – You are immune to the effects of cold and snowy conditions on your Runeball play.</w:t>
+            </w:r>
+          </w:p>
+          <w:p>
+            <w:pPr>
+              <w:pStyle w:val="ListParagraph"/>
+              <w:numPr>
+                <w:ilvl w:val="0"/>
+                <w:numId w:val="5"/>
+              </w:numPr>
+              <w:jc w:val="both"/>
+              <w:rPr>
+                <w:sz w:val="16"/>
+                <w:szCs w:val="16"/>
+              </w:rPr>
+            </w:pPr>
+            <w:r>
+              <w:rPr>
+                <w:i/>
+                <w:iCs/>
+                <w:sz w:val="16"/>
+                <w:szCs w:val="16"/>
+                <w:u w:val="single"/>
+              </w:rPr>
+              <w:t>Mountain that Walks</w:t>
+            </w:r>
+            <w:r>
+              <w:rPr>
+                <w:sz w:val="16"/>
+                <w:szCs w:val="16"/>
+              </w:rPr>
+              <w:t xml:space="preserve"> – You lose 1” of movement, but you can use your Block to disengage from opponents.</w:t>
+            </w:r>
+          </w:p>
+          <w:p>
+            <w:pPr>
+              <w:pStyle w:val="ListParagraph"/>
+              <w:numPr>
+                <w:ilvl w:val="0"/>
+                <w:numId w:val="5"/>
+              </w:numPr>
+              <w:jc w:val="both"/>
+              <w:rPr>
+                <w:sz w:val="16"/>
+                <w:szCs w:val="16"/>
+              </w:rPr>
+            </w:pPr>
+            <w:r>
+              <w:rPr>
+                <w:i/>
+                <w:iCs/>
+                <w:sz w:val="16"/>
+                <w:szCs w:val="16"/>
+                <w:u w:val="single"/>
+              </w:rPr>
+              <w:lastRenderedPageBreak/>
+              <w:t>Teeth of the Wolf</w:t>
+            </w:r>
+            <w:r>
+              <w:rPr>
+                <w:sz w:val="16"/>
+                <w:szCs w:val="16"/>
+              </w:rPr>
+              <w:t xml:space="preserve"> –</w:t>
+            </w:r>
+            <w:r>
+              <w:rPr>
+                <w:sz w:val="16"/>
+                <w:szCs w:val="16"/>
+              </w:rPr>
+              <w:t xml:space="preserve"> You have </w:t>
+            </w:r>
+            <w:r>
+              <w:rPr>
+                <w:sz w:val="16"/>
+                <w:szCs w:val="16"/>
+              </w:rPr>
+              <w:t>embed</w:t>
+            </w:r>
+            <w:r>
+              <w:rPr>
+                <w:sz w:val="16"/>
+                <w:szCs w:val="16"/>
+              </w:rPr>
+              <w:t>ded</w:t>
+            </w:r>
+            <w:r>
+              <w:rPr>
+                <w:sz w:val="16"/>
+                <w:szCs w:val="16"/>
+              </w:rPr>
+              <w:t xml:space="preserve"> the teeth of mountain wolves in</w:t>
+            </w:r>
+            <w:r>
+              <w:rPr>
+                <w:sz w:val="16"/>
+                <w:szCs w:val="16"/>
+              </w:rPr>
+              <w:t>to</w:t>
+            </w:r>
+            <w:r>
+              <w:rPr>
+                <w:sz w:val="16"/>
+                <w:szCs w:val="16"/>
+              </w:rPr>
+              <w:t xml:space="preserve"> the armguards of </w:t>
+            </w:r>
+            <w:r>
+              <w:rPr>
+                <w:sz w:val="16"/>
+                <w:szCs w:val="16"/>
+              </w:rPr>
+              <w:t>your</w:t>
+            </w:r>
+            <w:r>
+              <w:rPr>
+                <w:sz w:val="16"/>
+                <w:szCs w:val="16"/>
+              </w:rPr>
+              <w:t xml:space="preserve"> armor</w:t>
+            </w:r>
+            <w:r>
+              <w:rPr>
+                <w:sz w:val="16"/>
+                <w:szCs w:val="16"/>
+              </w:rPr>
+              <w:t>, giving you a +1 blocking damage.</w:t>
+            </w:r>
+          </w:p>
+        </w:tc>
+      </w:tr>
+      <w:tr>
+        <w:tc>
+          <w:tcPr>
+            <w:tcW w:w="0" w:type="auto"/>
+          </w:tcPr>
+          <w:p>
+            <w:pPr>
+              <w:jc w:val="both"/>
+              <w:rPr>
+                <w:sz w:val="16"/>
+                <w:szCs w:val="16"/>
+              </w:rPr>
+            </w:pPr>
+            <w:r>
+              <w:rPr>
+                <w:b/>
+                <w:bCs/>
+                <w:i/>
+                <w:iCs/>
+                <w:sz w:val="16"/>
+                <w:szCs w:val="16"/>
+                <w:u w:val="single"/>
+              </w:rPr>
+              <w:lastRenderedPageBreak/>
+              <w:t>Veteran</w:t>
+            </w:r>
+            <w:r>
+              <w:rPr>
+                <w:sz w:val="16"/>
+                <w:szCs w:val="16"/>
+              </w:rPr>
+              <w:t xml:space="preserve"> – You have played Runeball before, when it was a man’s sport, not the soft, easy, casual game it is now. Well, you have come out of retirement, and you are ready to show these kids how it was done in your day, on your lawn.</w:t>
+            </w:r>
+          </w:p>
+        </w:tc>
+        <w:tc>
+          <w:tcPr>
+            <w:tcW w:w="1530" w:type="dxa"/>
+          </w:tcPr>
+          <w:p>
+            <w:pPr>
+              <w:pStyle w:val="ListParagraph"/>
+              <w:numPr>
+                <w:ilvl w:val="0"/>
+                <w:numId w:val="6"/>
+              </w:numPr>
+              <w:jc w:val="both"/>
+              <w:rPr>
+                <w:sz w:val="16"/>
+                <w:szCs w:val="16"/>
+              </w:rPr>
+            </w:pPr>
+            <w:r>
+              <w:rPr>
+                <w:sz w:val="16"/>
+                <w:szCs w:val="16"/>
+              </w:rPr>
+              <w:t>None</w:t>
+            </w:r>
+          </w:p>
+          <w:p>
+            <w:pPr>
+              <w:pStyle w:val="ListParagraph"/>
+              <w:numPr>
+                <w:ilvl w:val="0"/>
+                <w:numId w:val="6"/>
+              </w:numPr>
+              <w:jc w:val="both"/>
+              <w:rPr>
+                <w:sz w:val="16"/>
+                <w:szCs w:val="16"/>
+              </w:rPr>
+            </w:pPr>
+            <w:r>
+              <w:rPr>
+                <w:sz w:val="16"/>
+                <w:szCs w:val="16"/>
+              </w:rPr>
+              <w:t>+2 to all skills</w:t>
+            </w:r>
+          </w:p>
+        </w:tc>
+        <w:tc>
+          <w:tcPr>
+            <w:tcW w:w="3685" w:type="dxa"/>
+          </w:tcPr>
+          <w:p>
+            <w:pPr>
+              <w:pStyle w:val="ListParagraph"/>
+              <w:numPr>
+                <w:ilvl w:val="0"/>
+                <w:numId w:val="6"/>
+              </w:numPr>
+              <w:jc w:val="both"/>
+              <w:rPr>
+                <w:sz w:val="16"/>
+                <w:szCs w:val="16"/>
+              </w:rPr>
+            </w:pPr>
+            <w:r>
+              <w:rPr>
+                <w:i/>
+                <w:iCs/>
+                <w:sz w:val="16"/>
+                <w:szCs w:val="16"/>
+                <w:u w:val="single"/>
+              </w:rPr>
+              <w:t>Ex-Coach</w:t>
+            </w:r>
+            <w:r>
+              <w:rPr>
+                <w:sz w:val="16"/>
+                <w:szCs w:val="16"/>
+              </w:rPr>
+              <w:t xml:space="preserve"> – Your team gets one extra team reroll each half.</w:t>
+            </w:r>
+          </w:p>
+          <w:p>
+            <w:pPr>
+              <w:pStyle w:val="ListParagraph"/>
+              <w:numPr>
+                <w:ilvl w:val="0"/>
+                <w:numId w:val="6"/>
+              </w:numPr>
+              <w:jc w:val="both"/>
+              <w:rPr>
+                <w:sz w:val="16"/>
+                <w:szCs w:val="16"/>
+              </w:rPr>
+            </w:pPr>
+            <w:r>
+              <w:rPr>
+                <w:i/>
+                <w:iCs/>
+                <w:sz w:val="16"/>
+                <w:szCs w:val="16"/>
+                <w:u w:val="single"/>
+              </w:rPr>
+              <w:t>Get Off My Pitch</w:t>
+            </w:r>
+            <w:r>
+              <w:rPr>
+                <w:sz w:val="16"/>
+                <w:szCs w:val="16"/>
+              </w:rPr>
+              <w:t xml:space="preserve"> – When knocking players back, if you roll a WIT or TCH check vs. DL 14, you ignore open and in-bounds hexes when choosing where to knock your opponent.</w:t>
+            </w:r>
+          </w:p>
+          <w:p>
+            <w:pPr>
+              <w:pStyle w:val="ListParagraph"/>
+              <w:numPr>
+                <w:ilvl w:val="0"/>
+                <w:numId w:val="6"/>
+              </w:numPr>
+              <w:jc w:val="both"/>
+              <w:rPr>
+                <w:sz w:val="16"/>
+                <w:szCs w:val="16"/>
+              </w:rPr>
+            </w:pPr>
+            <w:r>
+              <w:rPr>
+                <w:i/>
+                <w:iCs/>
+                <w:sz w:val="16"/>
+                <w:szCs w:val="16"/>
+                <w:u w:val="single"/>
+              </w:rPr>
+              <w:t>Tough as Nails</w:t>
+            </w:r>
+            <w:r>
+              <w:rPr>
+                <w:sz w:val="16"/>
+                <w:szCs w:val="16"/>
+              </w:rPr>
+              <w:t xml:space="preserve"> – You aren’t as quick as you used to be (-1 MOVE), but you have seen a thing or two (+6 HP).</w:t>
+            </w:r>
+          </w:p>
+        </w:tc>
+      </w:tr>
+      <w:tr>
+        <w:tc>
+          <w:tcPr>
+            <w:tcW w:w="0" w:type="auto"/>
+          </w:tcPr>
+          <w:p>
+            <w:pPr>
+              <w:jc w:val="both"/>
+              <w:rPr>
+                <w:sz w:val="16"/>
+                <w:szCs w:val="16"/>
+              </w:rPr>
+            </w:pPr>
+            <w:r>
+              <w:rPr>
+                <w:sz w:val="16"/>
+                <w:szCs w:val="16"/>
+              </w:rPr>
+              <w:t>More to come…</w:t>
+            </w:r>
+          </w:p>
+        </w:tc>
+        <w:tc>
+          <w:tcPr>
+            <w:tcW w:w="1530" w:type="dxa"/>
+          </w:tcPr>
+          <w:p>
+            <w:pPr>
+              <w:jc w:val="both"/>
+              <w:rPr>
+                <w:sz w:val="16"/>
+                <w:szCs w:val="16"/>
+              </w:rPr>
+            </w:pPr>
+          </w:p>
+        </w:tc>
+        <w:tc>
+          <w:tcPr>
+            <w:tcW w:w="3685" w:type="dxa"/>
+          </w:tcPr>
+          <w:p>
+            <w:pPr>
+              <w:jc w:val="both"/>
+              <w:rPr>
+                <w:sz w:val="16"/>
+                <w:szCs w:val="16"/>
+              </w:rPr>
+            </w:pPr>
+          </w:p>
+        </w:tc>
+      </w:tr>
+    </w:tbl>
+    <w:p>
+      <w:pPr>
+        <w:jc w:val="both"/>
+        <w:rPr>
+          <w:sz w:val="20"/>
+          <w:szCs w:val="20"/>
+        </w:rPr>
+      </w:pPr>
+    </w:p>
+    <w:p>
+      <w:pPr>
+        <w:jc w:val="both"/>
+        <w:rPr>
+          <w:sz w:val="20"/>
+          <w:szCs w:val="20"/>
+        </w:rPr>
+      </w:pPr>
+    </w:p>
+    <w:p>
+      <w:pPr>
+        <w:jc w:val="both"/>
+        <w:rPr>
+          <w:b/>
+          <w:bCs/>
+          <w:sz w:val="24"/>
+          <w:szCs w:val="24"/>
+        </w:rPr>
+      </w:pPr>
+      <w:r>
+        <w:rPr>
+          <w:b/>
+          <w:bCs/>
+          <w:sz w:val="24"/>
+          <w:szCs w:val="24"/>
+        </w:rPr>
+        <w:t>Skills</w:t>
+      </w:r>
+    </w:p>
+    <w:p>
+      <w:pPr>
+        <w:pStyle w:val="ListParagraph"/>
+        <w:numPr>
+          <w:ilvl w:val="0"/>
+          <w:numId w:val="2"/>
+        </w:numPr>
+        <w:jc w:val="both"/>
+        <w:rPr>
+          <w:sz w:val="20"/>
+          <w:szCs w:val="20"/>
+        </w:rPr>
+      </w:pPr>
+      <w:r>
+        <w:rPr>
+          <w:sz w:val="20"/>
+          <w:szCs w:val="20"/>
+        </w:rPr>
+        <w:t>The main Runeball skills with which everyone starts are</w:t>
+      </w:r>
+    </w:p>
+    <w:p>
+      <w:pPr>
+        <w:pStyle w:val="ListParagraph"/>
+        <w:numPr>
+          <w:ilvl w:val="1"/>
+          <w:numId w:val="2"/>
+        </w:numPr>
+        <w:jc w:val="both"/>
+        <w:rPr>
+          <w:sz w:val="20"/>
+          <w:szCs w:val="20"/>
+        </w:rPr>
+      </w:pPr>
+      <w:r>
+        <w:rPr>
+          <w:sz w:val="20"/>
+          <w:szCs w:val="20"/>
+        </w:rPr>
+        <w:t>Block – (Muscle + Skill)</w:t>
+      </w:r>
+    </w:p>
+    <w:p>
+      <w:pPr>
+        <w:pStyle w:val="ListParagraph"/>
+        <w:numPr>
+          <w:ilvl w:val="1"/>
+          <w:numId w:val="2"/>
+        </w:numPr>
+        <w:jc w:val="both"/>
+        <w:rPr>
+          <w:sz w:val="20"/>
+          <w:szCs w:val="20"/>
+        </w:rPr>
+      </w:pPr>
+      <w:r>
+        <w:rPr>
+          <w:sz w:val="20"/>
+          <w:szCs w:val="20"/>
+        </w:rPr>
+        <w:t>Dodge – (</w:t>
+      </w:r>
+      <w:r>
+        <w:rPr>
+          <w:sz w:val="20"/>
+          <w:szCs w:val="20"/>
+        </w:rPr>
+        <w:t>Reflex</w:t>
+      </w:r>
+      <w:r>
+        <w:rPr>
+          <w:sz w:val="20"/>
+          <w:szCs w:val="20"/>
+        </w:rPr>
+        <w:t xml:space="preserve"> </w:t>
+      </w:r>
+      <w:r>
+        <w:rPr>
+          <w:sz w:val="20"/>
+          <w:szCs w:val="20"/>
+        </w:rPr>
+        <w:t>+ Wit)</w:t>
       </w:r>
     </w:p>
     <w:p>
@@ -284,166 +1753,6 @@
           <w:sz w:val="20"/>
           <w:szCs w:val="20"/>
         </w:rPr>
-        <w:t xml:space="preserve">PCs can alternately take a +1 to a single stat and increase </w:t>
-      </w:r>
-      <w:r>
-        <w:rPr>
-          <w:sz w:val="20"/>
-          <w:szCs w:val="20"/>
-        </w:rPr>
-        <w:t>different</w:t>
-      </w:r>
-      <w:r>
-        <w:rPr>
-          <w:sz w:val="20"/>
-          <w:szCs w:val="20"/>
-        </w:rPr>
-        <w:t xml:space="preserve"> stat to a score of 8</w:t>
-      </w:r>
-    </w:p>
-    <w:p>
-      <w:pPr>
-        <w:pStyle w:val="ListParagraph"/>
-        <w:numPr>
-          <w:ilvl w:val="0"/>
-          <w:numId w:val="1"/>
-        </w:numPr>
-        <w:jc w:val="both"/>
-        <w:rPr>
-          <w:sz w:val="20"/>
-          <w:szCs w:val="20"/>
-        </w:rPr>
-      </w:pPr>
-      <w:r>
-        <w:rPr>
-          <w:sz w:val="20"/>
-          <w:szCs w:val="20"/>
-        </w:rPr>
-        <w:t>Characters can take a background and take one Boon, in addition to the listed stat increase</w:t>
-      </w:r>
-    </w:p>
-    <w:p>
-      <w:pPr>
-        <w:jc w:val="both"/>
-        <w:rPr>
-          <w:b/>
-          <w:bCs/>
-          <w:sz w:val="24"/>
-          <w:szCs w:val="24"/>
-        </w:rPr>
-      </w:pPr>
-      <w:r>
-        <w:rPr>
-          <w:b/>
-          <w:bCs/>
-          <w:sz w:val="24"/>
-          <w:szCs w:val="24"/>
-        </w:rPr>
-        <w:t>Skills</w:t>
-      </w:r>
-    </w:p>
-    <w:p>
-      <w:pPr>
-        <w:pStyle w:val="ListParagraph"/>
-        <w:numPr>
-          <w:ilvl w:val="0"/>
-          <w:numId w:val="2"/>
-        </w:numPr>
-        <w:jc w:val="both"/>
-        <w:rPr>
-          <w:sz w:val="20"/>
-          <w:szCs w:val="20"/>
-        </w:rPr>
-      </w:pPr>
-      <w:r>
-        <w:rPr>
-          <w:sz w:val="20"/>
-          <w:szCs w:val="20"/>
-        </w:rPr>
-        <w:t>The main Runeball skills with which everyone starts are</w:t>
-      </w:r>
-    </w:p>
-    <w:p>
-      <w:pPr>
-        <w:pStyle w:val="ListParagraph"/>
-        <w:numPr>
-          <w:ilvl w:val="1"/>
-          <w:numId w:val="2"/>
-        </w:numPr>
-        <w:jc w:val="both"/>
-        <w:rPr>
-          <w:sz w:val="20"/>
-          <w:szCs w:val="20"/>
-        </w:rPr>
-      </w:pPr>
-      <w:r>
-        <w:rPr>
-          <w:sz w:val="20"/>
-          <w:szCs w:val="20"/>
-        </w:rPr>
-        <w:t>Block – (Muscle + Skill)</w:t>
-      </w:r>
-    </w:p>
-    <w:p>
-      <w:pPr>
-        <w:pStyle w:val="ListParagraph"/>
-        <w:numPr>
-          <w:ilvl w:val="1"/>
-          <w:numId w:val="2"/>
-        </w:numPr>
-        <w:jc w:val="both"/>
-        <w:rPr>
-          <w:sz w:val="20"/>
-          <w:szCs w:val="20"/>
-        </w:rPr>
-      </w:pPr>
-      <w:r>
-        <w:rPr>
-          <w:sz w:val="20"/>
-          <w:szCs w:val="20"/>
-        </w:rPr>
-        <w:t>Dodge – (</w:t>
-      </w:r>
-      <w:r>
-        <w:rPr>
-          <w:sz w:val="20"/>
-          <w:szCs w:val="20"/>
-        </w:rPr>
-        <w:t>Reflex</w:t>
-      </w:r>
-      <w:r>
-        <w:rPr>
-          <w:sz w:val="20"/>
-          <w:szCs w:val="20"/>
-        </w:rPr>
-        <w:t xml:space="preserve"> </w:t>
-      </w:r>
-      <w:r>
-        <w:rPr>
-          <w:sz w:val="20"/>
-          <w:szCs w:val="20"/>
-        </w:rPr>
-        <w:t>+ Wit)</w:t>
-      </w:r>
-    </w:p>
-    <w:p>
-      <w:pPr>
-        <w:pStyle w:val="ListParagraph"/>
-        <w:numPr>
-          <w:ilvl w:val="1"/>
-          <w:numId w:val="1"/>
-        </w:numPr>
-        <w:jc w:val="both"/>
-        <w:rPr>
-          <w:sz w:val="20"/>
-          <w:szCs w:val="20"/>
-        </w:rPr>
-      </w:pPr>
-      <w:r>
-        <w:rPr>
-          <w:sz w:val="20"/>
-          <w:szCs w:val="20"/>
-        </w:rPr>
         <w:t>Catch – (</w:t>
       </w:r>
       <w:r>
@@ -451,14 +1760,7 @@
           <w:sz w:val="20"/>
           <w:szCs w:val="20"/>
         </w:rPr>
-        <w:t>Reflex</w:t>
-      </w:r>
-      <w:r>
-        <w:rPr>
-          <w:sz w:val="20"/>
-          <w:szCs w:val="20"/>
-        </w:rPr>
-        <w:t xml:space="preserve"> + </w:t>
+        <w:t xml:space="preserve">Reflex + </w:t>
       </w:r>
       <w:r>
         <w:rPr>
@@ -784,7 +2086,6 @@
           <w:sz w:val="20"/>
           <w:szCs w:val="20"/>
         </w:rPr>
-        <w:lastRenderedPageBreak/>
         <w:t>To keep the tidy, rectangular shape of the pitch, every other column of hexes consists of half-hexes on either end. The half-hexes are considered in-bounds to when determining if the ball in in or out of bounds. Players can move on half-hexes without penalty, but can only use one half-hex in any given move.</w:t>
       </w:r>
     </w:p>
@@ -805,6 +2106,7 @@
           <w:sz w:val="24"/>
           <w:szCs w:val="24"/>
         </w:rPr>
+        <w:lastRenderedPageBreak/>
         <w:t>The Team</w:t>
       </w:r>
     </w:p>
@@ -923,55 +2225,7 @@
           <w:sz w:val="20"/>
           <w:szCs w:val="20"/>
         </w:rPr>
-        <w:t xml:space="preserve">A single round of </w:t>
-      </w:r>
-      <w:proofErr w:type="spellStart"/>
-      <w:r>
-        <w:rPr>
-          <w:sz w:val="20"/>
-          <w:szCs w:val="20"/>
-        </w:rPr>
-        <w:t>Keshat</w:t>
-      </w:r>
-      <w:proofErr w:type="spellEnd"/>
-      <w:r>
-        <w:rPr>
-          <w:sz w:val="20"/>
-          <w:szCs w:val="20"/>
-        </w:rPr>
-        <w:t xml:space="preserve"> determines who gets first choice at the start of the game. The team with first choice can choose to kick or receive to start the game. The team that loses the </w:t>
-      </w:r>
-      <w:proofErr w:type="spellStart"/>
-      <w:r>
-        <w:rPr>
-          <w:sz w:val="20"/>
-          <w:szCs w:val="20"/>
-        </w:rPr>
-        <w:t>Keshat</w:t>
-      </w:r>
-      <w:proofErr w:type="spellEnd"/>
-      <w:r>
-        <w:rPr>
-          <w:sz w:val="20"/>
-          <w:szCs w:val="20"/>
-        </w:rPr>
-        <w:t xml:space="preserve"> round gets second choice, and can decide at the beginning of the second half. If a player gets a “</w:t>
-      </w:r>
-      <w:proofErr w:type="spellStart"/>
-      <w:r>
-        <w:rPr>
-          <w:sz w:val="20"/>
-          <w:szCs w:val="20"/>
-        </w:rPr>
-        <w:t>Keshat</w:t>
-      </w:r>
-      <w:proofErr w:type="spellEnd"/>
-      <w:r>
-        <w:rPr>
-          <w:sz w:val="20"/>
-          <w:szCs w:val="20"/>
-        </w:rPr>
-        <w:t>” during their round, their team gets both first AND second choice that game.</w:t>
+        <w:t>A single round of Keshat determines who gets first choice at the start of the game. The team with first choice can choose to kick or receive to start the game. The team that loses the Keshat round gets second choice, and can decide at the beginning of the second half. If a player gets a “Keshat” during their round, their team gets both first AND second choice that game.</w:t>
       </w:r>
     </w:p>
     <w:p>
@@ -1424,24 +2678,31 @@
           <w:sz w:val="24"/>
           <w:szCs w:val="24"/>
         </w:rPr>
+        <w:t>Bouncing Balls</w:t>
+      </w:r>
+    </w:p>
+    <w:p>
+      <w:pPr>
+        <w:jc w:val="both"/>
+        <w:rPr>
+          <w:sz w:val="20"/>
+          <w:szCs w:val="20"/>
+        </w:rPr>
+      </w:pPr>
+      <w:r>
+        <w:rPr>
+          <w:sz w:val="20"/>
+          <w:szCs w:val="20"/>
+        </w:rPr>
+        <w:t xml:space="preserve">A bouncing ball moves 1 hex each time a character begins taking his turn. However, if neither player remembers to move the ball, the ball is not moved. To bounce the ball, roll two 6-sided dice. The first die determines the direction </w:t>
+      </w:r>
+      <w:r>
+        <w:rPr>
+          <w:sz w:val="20"/>
+          <w:szCs w:val="20"/>
+        </w:rPr>
         <w:lastRenderedPageBreak/>
-        <w:t>Bouncing Balls</w:t>
-      </w:r>
-    </w:p>
-    <w:p>
-      <w:pPr>
-        <w:jc w:val="both"/>
-        <w:rPr>
-          <w:sz w:val="20"/>
-          <w:szCs w:val="20"/>
-        </w:rPr>
-      </w:pPr>
-      <w:r>
-        <w:rPr>
-          <w:sz w:val="20"/>
-          <w:szCs w:val="20"/>
-        </w:rPr>
-        <w:t>A bouncing ball moves 1 hex each time a character begins taking his turn. However, if neither player remembers to move the ball, the ball is not moved. To bounce the ball, roll two 6-sided dice. The first die determines the direction of the bounce and the second die determines whether or not the ball will continue to bounce. A 4-6 on the second die indicates that the ball will continue to bounce; a 1-3 indicates that the ball has stopped.</w:t>
+        <w:t>of the bounce and the second die determines whether or not the ball will continue to bounce. A 4-6 on the second die indicates that the ball will continue to bounce; a 1-3 indicates that the ball has stopped.</w:t>
       </w:r>
     </w:p>
     <w:p>
@@ -2301,7 +3562,6 @@
                 <w:sz w:val="20"/>
                 <w:szCs w:val="20"/>
               </w:rPr>
-              <w:lastRenderedPageBreak/>
               <w:t>Sprint</w:t>
             </w:r>
           </w:p>
@@ -2449,6 +3709,7 @@
                 <w:sz w:val="20"/>
                 <w:szCs w:val="20"/>
               </w:rPr>
+              <w:lastRenderedPageBreak/>
               <w:t>Tackle</w:t>
             </w:r>
           </w:p>
@@ -2899,39 +4160,39 @@
           <w:sz w:val="24"/>
           <w:szCs w:val="24"/>
         </w:rPr>
+        <w:t>Exertion</w:t>
+      </w:r>
+    </w:p>
+    <w:p>
+      <w:pPr>
+        <w:jc w:val="both"/>
+        <w:rPr>
+          <w:sz w:val="20"/>
+          <w:szCs w:val="20"/>
+        </w:rPr>
+      </w:pPr>
+      <w:r>
+        <w:rPr>
+          <w:sz w:val="20"/>
+          <w:szCs w:val="20"/>
+        </w:rPr>
+        <w:t>Some maneuvers call for the use of exertion. Every time you are called to spend exertion, you lose 1d4 hit points due to exhaustion and strain.</w:t>
+      </w:r>
+    </w:p>
+    <w:p>
+      <w:pPr>
+        <w:jc w:val="both"/>
+        <w:rPr>
+          <w:sz w:val="20"/>
+          <w:szCs w:val="20"/>
+        </w:rPr>
+      </w:pPr>
+      <w:r>
+        <w:rPr>
+          <w:sz w:val="20"/>
+          <w:szCs w:val="20"/>
+        </w:rPr>
         <w:lastRenderedPageBreak/>
-        <w:t>Exertion</w:t>
-      </w:r>
-    </w:p>
-    <w:p>
-      <w:pPr>
-        <w:jc w:val="both"/>
-        <w:rPr>
-          <w:sz w:val="20"/>
-          <w:szCs w:val="20"/>
-        </w:rPr>
-      </w:pPr>
-      <w:r>
-        <w:rPr>
-          <w:sz w:val="20"/>
-          <w:szCs w:val="20"/>
-        </w:rPr>
-        <w:t>Some maneuvers call for the use of exertion. Every time you are called to spend exertion, you lose 1d4 hit points due to exhaustion and strain.</w:t>
-      </w:r>
-    </w:p>
-    <w:p>
-      <w:pPr>
-        <w:jc w:val="both"/>
-        <w:rPr>
-          <w:sz w:val="20"/>
-          <w:szCs w:val="20"/>
-        </w:rPr>
-      </w:pPr>
-      <w:r>
-        <w:rPr>
-          <w:sz w:val="20"/>
-          <w:szCs w:val="20"/>
-        </w:rPr>
         <w:t>When you make an uncontested skill roll, you can spend up to 2 Exertion to increase the roll by up to 2, one for every 1d4 hit points spent.</w:t>
       </w:r>
       <w:r>
@@ -3218,42 +4479,42 @@
           <w:sz w:val="20"/>
           <w:szCs w:val="20"/>
         </w:rPr>
+        <w:t>A block is a half action that always ends the move of the blocker. Thus, a player could take a half move and then block, but not take a block and then a half move. A block is resolved as a skill test between the blocker’s block skill, and the defenders block or dodge skill. Runebearer modifiers for flanking and rear attacks DO NOT apply.</w:t>
+      </w:r>
+    </w:p>
+    <w:p>
+      <w:pPr>
+        <w:jc w:val="both"/>
+        <w:rPr>
+          <w:sz w:val="20"/>
+          <w:szCs w:val="20"/>
+        </w:rPr>
+      </w:pPr>
+      <w:r>
+        <w:rPr>
+          <w:sz w:val="20"/>
+          <w:szCs w:val="20"/>
+        </w:rPr>
+        <w:t>Once the dice are rolled, consult the following charts to resolve the block.</w:t>
+      </w:r>
+    </w:p>
+    <w:p>
+      <w:pPr>
+        <w:rPr>
+          <w:b/>
+          <w:bCs/>
+          <w:sz w:val="20"/>
+          <w:szCs w:val="20"/>
+        </w:rPr>
+      </w:pPr>
+      <w:r>
+        <w:rPr>
+          <w:b/>
+          <w:bCs/>
+          <w:sz w:val="20"/>
+          <w:szCs w:val="20"/>
+        </w:rPr>
         <w:lastRenderedPageBreak/>
-        <w:t>A block is a half action that always ends the move of the blocker. Thus, a player could take a half move and then block, but not take a block and then a half move. A block is resolved as a skill test between the blocker’s block skill, and the defenders block or dodge skill. Runebearer modifiers for flanking and rear attacks DO NOT apply.</w:t>
-      </w:r>
-    </w:p>
-    <w:p>
-      <w:pPr>
-        <w:jc w:val="both"/>
-        <w:rPr>
-          <w:sz w:val="20"/>
-          <w:szCs w:val="20"/>
-        </w:rPr>
-      </w:pPr>
-      <w:r>
-        <w:rPr>
-          <w:sz w:val="20"/>
-          <w:szCs w:val="20"/>
-        </w:rPr>
-        <w:t>Once the dice are rolled, consult the following charts to resolve the block.</w:t>
-      </w:r>
-    </w:p>
-    <w:p>
-      <w:pPr>
-        <w:rPr>
-          <w:b/>
-          <w:bCs/>
-          <w:sz w:val="20"/>
-          <w:szCs w:val="20"/>
-        </w:rPr>
-      </w:pPr>
-      <w:r>
-        <w:rPr>
-          <w:b/>
-          <w:bCs/>
-          <w:sz w:val="20"/>
-          <w:szCs w:val="20"/>
-        </w:rPr>
         <w:t>Blocking (Opposed Block vs. Block/Dodge)</w:t>
       </w:r>
     </w:p>
@@ -3824,39 +5085,39 @@
           <w:sz w:val="24"/>
           <w:szCs w:val="24"/>
         </w:rPr>
+        <w:t>Damage</w:t>
+      </w:r>
+    </w:p>
+    <w:p>
+      <w:pPr>
+        <w:jc w:val="both"/>
+        <w:rPr>
+          <w:sz w:val="20"/>
+          <w:szCs w:val="20"/>
+        </w:rPr>
+      </w:pPr>
+      <w:r>
+        <w:rPr>
+          <w:sz w:val="20"/>
+          <w:szCs w:val="20"/>
+        </w:rPr>
+        <w:t>Damage is reduced by armor. The basic Runeball set of pads provides 2 points of armor. Any damage that gets through the armor reduces the defender’s hit points.</w:t>
+      </w:r>
+    </w:p>
+    <w:p>
+      <w:pPr>
+        <w:jc w:val="both"/>
+        <w:rPr>
+          <w:sz w:val="20"/>
+          <w:szCs w:val="20"/>
+        </w:rPr>
+      </w:pPr>
+      <w:r>
+        <w:rPr>
+          <w:sz w:val="20"/>
+          <w:szCs w:val="20"/>
+        </w:rPr>
         <w:lastRenderedPageBreak/>
-        <w:t>Damage</w:t>
-      </w:r>
-    </w:p>
-    <w:p>
-      <w:pPr>
-        <w:jc w:val="both"/>
-        <w:rPr>
-          <w:sz w:val="20"/>
-          <w:szCs w:val="20"/>
-        </w:rPr>
-      </w:pPr>
-      <w:r>
-        <w:rPr>
-          <w:sz w:val="20"/>
-          <w:szCs w:val="20"/>
-        </w:rPr>
-        <w:t>Damage is reduced by armor. The basic Runeball set of pads provides 2 points of armor. Any damage that gets through the armor reduces the defender’s hit points.</w:t>
-      </w:r>
-    </w:p>
-    <w:p>
-      <w:pPr>
-        <w:jc w:val="both"/>
-        <w:rPr>
-          <w:sz w:val="20"/>
-          <w:szCs w:val="20"/>
-        </w:rPr>
-      </w:pPr>
-      <w:r>
-        <w:rPr>
-          <w:sz w:val="20"/>
-          <w:szCs w:val="20"/>
-        </w:rPr>
         <w:t xml:space="preserve">When a player is reduced to ½ his total hit points or less, he is said to be </w:t>
       </w:r>
       <w:r>
@@ -4241,23 +5502,7 @@
                 <w:sz w:val="20"/>
                 <w:szCs w:val="20"/>
               </w:rPr>
-              <w:t xml:space="preserve"> </w:t>
-            </w:r>
-            <w:proofErr w:type="spellStart"/>
-            <w:r>
-              <w:rPr>
-                <w:sz w:val="20"/>
-                <w:szCs w:val="20"/>
-              </w:rPr>
-              <w:t>ini</w:t>
-            </w:r>
-            <w:proofErr w:type="spellEnd"/>
-            <w:r>
-              <w:rPr>
-                <w:sz w:val="20"/>
-                <w:szCs w:val="20"/>
-              </w:rPr>
-              <w:t>, -1 move)</w:t>
+              <w:t xml:space="preserve"> ini, -1 move)</w:t>
             </w:r>
             <w:r>
               <w:rPr>
@@ -4793,7 +6038,6 @@
           <w:sz w:val="20"/>
           <w:szCs w:val="20"/>
         </w:rPr>
-        <w:lastRenderedPageBreak/>
         <w:t>All characters can shake it off once whenever there is a stoppage in play (for a touchdown, field goal, or halftime. Also, all characters who are sitting on the sidelines at the beginning of a turn can shake it off for 1d6 healing.</w:t>
       </w:r>
     </w:p>
@@ -4830,6 +6074,7 @@
           <w:sz w:val="20"/>
           <w:szCs w:val="20"/>
         </w:rPr>
+        <w:lastRenderedPageBreak/>
         <w:t>A pass is when a character throws the ball to a teammate who is 2 or more hexes away from him. A player can take a half move before passing the ball. A pass must be directed to a teammate who is standing and can otherwise catch a pass; a player cannot pass to an empty hex, or to a stunned, or unconscious teammate.</w:t>
       </w:r>
     </w:p>
@@ -5726,7 +6971,6 @@
           <w:sz w:val="20"/>
           <w:szCs w:val="20"/>
         </w:rPr>
-        <w:lastRenderedPageBreak/>
         <w:t xml:space="preserve">If the receiver fails to catch the ball, or the ball scatters off-target and then hits the ground </w:t>
       </w:r>
       <w:r>
@@ -5759,6 +7003,7 @@
           <w:sz w:val="20"/>
           <w:szCs w:val="20"/>
         </w:rPr>
+        <w:lastRenderedPageBreak/>
         <w:t>If the ball scatters out-of-bounds</w:t>
       </w:r>
       <w:r>
@@ -6014,9 +7259,122 @@
 <file path=word/numbering.xml><?xml version="1.0" encoding="utf-8"?>
 <w:numbering xmlns:wpc="http://schemas.microsoft.com/office/word/2010/wordprocessingCanvas" xmlns:cx="http://schemas.microsoft.com/office/drawing/2014/chartex" xmlns:cx1="http://schemas.microsoft.com/office/drawing/2015/9/8/chartex" xmlns:cx2="http://schemas.microsoft.com/office/drawing/2015/10/21/chartex" xmlns:cx3="http://schemas.microsoft.com/office/drawing/2016/5/9/chartex" xmlns:cx4="http://schemas.microsoft.com/office/drawing/2016/5/10/chartex" xmlns:cx5="http://schemas.microsoft.com/office/drawing/2016/5/11/chartex" xmlns:cx6="http://schemas.microsoft.com/office/drawing/2016/5/12/chartex" xmlns:cx7="http://schemas.microsoft.com/office/drawing/2016/5/13/chartex" xmlns:cx8="http://schemas.microsoft.com/office/drawing/2016/5/14/chartex" xmlns:mc="http://schemas.openxmlformats.org/markup-compatibility/2006" xmlns:aink="http://schemas.microsoft.com/office/drawing/2016/ink" xmlns:am3d="http://schemas.microsoft.com/office/drawing/2017/model3d" xmlns:o="urn:schemas-microsoft-com:office:office" xmlns:oel="http://schemas.microsoft.com/office/2019/extlst" xmlns:r="http://schemas.openxmlformats.org/officeDocument/2006/relationships" xmlns:m="http://schemas.openxmlformats.org/officeDocument/2006/math" xmlns:v="urn:schemas-microsoft-com:vml" xmlns:wp14="http://schemas.microsoft.com/office/word/2010/wordprocessingDrawing" xmlns:wp="http://schemas.openxmlformats.org/drawingml/2006/wordprocessingDrawing" xmlns:w10="urn:schemas-microsoft-com:office:word" xmlns:w="http://schemas.openxmlformats.org/wordprocessingml/2006/main" xmlns:w14="http://schemas.microsoft.com/office/word/2010/wordml" xmlns:w15="http://schemas.microsoft.com/office/word/2012/wordml" xmlns:w16cex="http://schemas.microsoft.com/office/word/2018/wordml/cex" xmlns:w16cid="http://schemas.microsoft.com/office/word/2016/wordml/cid" xmlns:w16="http://schemas.microsoft.com/office/word/2018/wordml" xmlns:w16sdtdh="http://schemas.microsoft.com/office/word/2020/wordml/sdtdatahash" xmlns:w16se="http://schemas.microsoft.com/office/word/2015/wordml/symex" xmlns:wpg="http://schemas.microsoft.com/office/word/2010/wordprocessingGroup" xmlns:wpi="http://schemas.microsoft.com/office/word/2010/wordprocessingInk" xmlns:wne="http://schemas.microsoft.com/office/word/2006/wordml" xmlns:wps="http://schemas.microsoft.com/office/word/2010/wordprocessingShape" mc:Ignorable="w14 w15 w16se w16cid w16 w16cex w16sdtdh wp14">
   <w:abstractNum w:abstractNumId="0" w15:restartNumberingAfterBreak="0">
-    <w:nsid w:val="27117745"/>
+    <w:nsid w:val="030804D5"/>
     <w:multiLevelType w:val="hybridMultilevel"/>
-    <w:tmpl w:val="BF06E760"/>
+    <w:tmpl w:val="096CD6BA"/>
+    <w:lvl w:ilvl="0" w:tplc="04090001">
+      <w:start w:val="1"/>
+      <w:numFmt w:val="bullet"/>
+      <w:lvlText w:val=""/>
+      <w:lvlJc w:val="left"/>
+      <w:pPr>
+        <w:ind w:left="360" w:hanging="360"/>
+      </w:pPr>
+      <w:rPr>
+        <w:rFonts w:ascii="Symbol" w:hAnsi="Symbol" w:hint="default"/>
+      </w:rPr>
+    </w:lvl>
+    <w:lvl w:ilvl="1" w:tplc="04090003" w:tentative="1">
+      <w:start w:val="1"/>
+      <w:numFmt w:val="bullet"/>
+      <w:lvlText w:val="o"/>
+      <w:lvlJc w:val="left"/>
+      <w:pPr>
+        <w:ind w:left="1080" w:hanging="360"/>
+      </w:pPr>
+      <w:rPr>
+        <w:rFonts w:ascii="Courier New" w:hAnsi="Courier New" w:cs="Courier New" w:hint="default"/>
+      </w:rPr>
+    </w:lvl>
+    <w:lvl w:ilvl="2" w:tplc="04090005" w:tentative="1">
+      <w:start w:val="1"/>
+      <w:numFmt w:val="bullet"/>
+      <w:lvlText w:val=""/>
+      <w:lvlJc w:val="left"/>
+      <w:pPr>
+        <w:ind w:left="1800" w:hanging="360"/>
+      </w:pPr>
+      <w:rPr>
+        <w:rFonts w:ascii="Wingdings" w:hAnsi="Wingdings" w:hint="default"/>
+      </w:rPr>
+    </w:lvl>
+    <w:lvl w:ilvl="3" w:tplc="04090001" w:tentative="1">
+      <w:start w:val="1"/>
+      <w:numFmt w:val="bullet"/>
+      <w:lvlText w:val=""/>
+      <w:lvlJc w:val="left"/>
+      <w:pPr>
+        <w:ind w:left="2520" w:hanging="360"/>
+      </w:pPr>
+      <w:rPr>
+        <w:rFonts w:ascii="Symbol" w:hAnsi="Symbol" w:hint="default"/>
+      </w:rPr>
+    </w:lvl>
+    <w:lvl w:ilvl="4" w:tplc="04090003" w:tentative="1">
+      <w:start w:val="1"/>
+      <w:numFmt w:val="bullet"/>
+      <w:lvlText w:val="o"/>
+      <w:lvlJc w:val="left"/>
+      <w:pPr>
+        <w:ind w:left="3240" w:hanging="360"/>
+      </w:pPr>
+      <w:rPr>
+        <w:rFonts w:ascii="Courier New" w:hAnsi="Courier New" w:cs="Courier New" w:hint="default"/>
+      </w:rPr>
+    </w:lvl>
+    <w:lvl w:ilvl="5" w:tplc="04090005" w:tentative="1">
+      <w:start w:val="1"/>
+      <w:numFmt w:val="bullet"/>
+      <w:lvlText w:val=""/>
+      <w:lvlJc w:val="left"/>
+      <w:pPr>
+        <w:ind w:left="3960" w:hanging="360"/>
+      </w:pPr>
+      <w:rPr>
+        <w:rFonts w:ascii="Wingdings" w:hAnsi="Wingdings" w:hint="default"/>
+      </w:rPr>
+    </w:lvl>
+    <w:lvl w:ilvl="6" w:tplc="04090001" w:tentative="1">
+      <w:start w:val="1"/>
+      <w:numFmt w:val="bullet"/>
+      <w:lvlText w:val=""/>
+      <w:lvlJc w:val="left"/>
+      <w:pPr>
+        <w:ind w:left="4680" w:hanging="360"/>
+      </w:pPr>
+      <w:rPr>
+        <w:rFonts w:ascii="Symbol" w:hAnsi="Symbol" w:hint="default"/>
+      </w:rPr>
+    </w:lvl>
+    <w:lvl w:ilvl="7" w:tplc="04090003" w:tentative="1">
+      <w:start w:val="1"/>
+      <w:numFmt w:val="bullet"/>
+      <w:lvlText w:val="o"/>
+      <w:lvlJc w:val="left"/>
+      <w:pPr>
+        <w:ind w:left="5400" w:hanging="360"/>
+      </w:pPr>
+      <w:rPr>
+        <w:rFonts w:ascii="Courier New" w:hAnsi="Courier New" w:cs="Courier New" w:hint="default"/>
+      </w:rPr>
+    </w:lvl>
+    <w:lvl w:ilvl="8" w:tplc="04090005" w:tentative="1">
+      <w:start w:val="1"/>
+      <w:numFmt w:val="bullet"/>
+      <w:lvlText w:val=""/>
+      <w:lvlJc w:val="left"/>
+      <w:pPr>
+        <w:ind w:left="6120" w:hanging="360"/>
+      </w:pPr>
+      <w:rPr>
+        <w:rFonts w:ascii="Wingdings" w:hAnsi="Wingdings" w:hint="default"/>
+      </w:rPr>
+    </w:lvl>
+  </w:abstractNum>
+  <w:abstractNum w:abstractNumId="1" w15:restartNumberingAfterBreak="0">
+    <w:nsid w:val="0A157FAD"/>
+    <w:multiLevelType w:val="hybridMultilevel"/>
+    <w:tmpl w:val="781AF95C"/>
     <w:lvl w:ilvl="0" w:tplc="04090001">
       <w:start w:val="1"/>
       <w:numFmt w:val="bullet"/>
@@ -6126,10 +7484,10 @@
       </w:rPr>
     </w:lvl>
   </w:abstractNum>
-  <w:abstractNum w:abstractNumId="1" w15:restartNumberingAfterBreak="0">
-    <w:nsid w:val="27C57C47"/>
+  <w:abstractNum w:abstractNumId="2" w15:restartNumberingAfterBreak="0">
+    <w:nsid w:val="27117745"/>
     <w:multiLevelType w:val="hybridMultilevel"/>
-    <w:tmpl w:val="ECA2A6E8"/>
+    <w:tmpl w:val="BF06E760"/>
     <w:lvl w:ilvl="0" w:tplc="04090001">
       <w:start w:val="1"/>
       <w:numFmt w:val="bullet"/>
@@ -6239,7 +7597,120 @@
       </w:rPr>
     </w:lvl>
   </w:abstractNum>
-  <w:abstractNum w:abstractNumId="2" w15:restartNumberingAfterBreak="0">
+  <w:abstractNum w:abstractNumId="3" w15:restartNumberingAfterBreak="0">
+    <w:nsid w:val="27C57C47"/>
+    <w:multiLevelType w:val="hybridMultilevel"/>
+    <w:tmpl w:val="ECA2A6E8"/>
+    <w:lvl w:ilvl="0" w:tplc="04090001">
+      <w:start w:val="1"/>
+      <w:numFmt w:val="bullet"/>
+      <w:lvlText w:val=""/>
+      <w:lvlJc w:val="left"/>
+      <w:pPr>
+        <w:ind w:left="360" w:hanging="360"/>
+      </w:pPr>
+      <w:rPr>
+        <w:rFonts w:ascii="Symbol" w:hAnsi="Symbol" w:hint="default"/>
+      </w:rPr>
+    </w:lvl>
+    <w:lvl w:ilvl="1" w:tplc="04090003">
+      <w:start w:val="1"/>
+      <w:numFmt w:val="bullet"/>
+      <w:lvlText w:val="o"/>
+      <w:lvlJc w:val="left"/>
+      <w:pPr>
+        <w:ind w:left="1080" w:hanging="360"/>
+      </w:pPr>
+      <w:rPr>
+        <w:rFonts w:ascii="Courier New" w:hAnsi="Courier New" w:cs="Courier New" w:hint="default"/>
+      </w:rPr>
+    </w:lvl>
+    <w:lvl w:ilvl="2" w:tplc="04090005" w:tentative="1">
+      <w:start w:val="1"/>
+      <w:numFmt w:val="bullet"/>
+      <w:lvlText w:val=""/>
+      <w:lvlJc w:val="left"/>
+      <w:pPr>
+        <w:ind w:left="1800" w:hanging="360"/>
+      </w:pPr>
+      <w:rPr>
+        <w:rFonts w:ascii="Wingdings" w:hAnsi="Wingdings" w:hint="default"/>
+      </w:rPr>
+    </w:lvl>
+    <w:lvl w:ilvl="3" w:tplc="04090001" w:tentative="1">
+      <w:start w:val="1"/>
+      <w:numFmt w:val="bullet"/>
+      <w:lvlText w:val=""/>
+      <w:lvlJc w:val="left"/>
+      <w:pPr>
+        <w:ind w:left="2520" w:hanging="360"/>
+      </w:pPr>
+      <w:rPr>
+        <w:rFonts w:ascii="Symbol" w:hAnsi="Symbol" w:hint="default"/>
+      </w:rPr>
+    </w:lvl>
+    <w:lvl w:ilvl="4" w:tplc="04090003" w:tentative="1">
+      <w:start w:val="1"/>
+      <w:numFmt w:val="bullet"/>
+      <w:lvlText w:val="o"/>
+      <w:lvlJc w:val="left"/>
+      <w:pPr>
+        <w:ind w:left="3240" w:hanging="360"/>
+      </w:pPr>
+      <w:rPr>
+        <w:rFonts w:ascii="Courier New" w:hAnsi="Courier New" w:cs="Courier New" w:hint="default"/>
+      </w:rPr>
+    </w:lvl>
+    <w:lvl w:ilvl="5" w:tplc="04090005" w:tentative="1">
+      <w:start w:val="1"/>
+      <w:numFmt w:val="bullet"/>
+      <w:lvlText w:val=""/>
+      <w:lvlJc w:val="left"/>
+      <w:pPr>
+        <w:ind w:left="3960" w:hanging="360"/>
+      </w:pPr>
+      <w:rPr>
+        <w:rFonts w:ascii="Wingdings" w:hAnsi="Wingdings" w:hint="default"/>
+      </w:rPr>
+    </w:lvl>
+    <w:lvl w:ilvl="6" w:tplc="04090001" w:tentative="1">
+      <w:start w:val="1"/>
+      <w:numFmt w:val="bullet"/>
+      <w:lvlText w:val=""/>
+      <w:lvlJc w:val="left"/>
+      <w:pPr>
+        <w:ind w:left="4680" w:hanging="360"/>
+      </w:pPr>
+      <w:rPr>
+        <w:rFonts w:ascii="Symbol" w:hAnsi="Symbol" w:hint="default"/>
+      </w:rPr>
+    </w:lvl>
+    <w:lvl w:ilvl="7" w:tplc="04090003" w:tentative="1">
+      <w:start w:val="1"/>
+      <w:numFmt w:val="bullet"/>
+      <w:lvlText w:val="o"/>
+      <w:lvlJc w:val="left"/>
+      <w:pPr>
+        <w:ind w:left="5400" w:hanging="360"/>
+      </w:pPr>
+      <w:rPr>
+        <w:rFonts w:ascii="Courier New" w:hAnsi="Courier New" w:cs="Courier New" w:hint="default"/>
+      </w:rPr>
+    </w:lvl>
+    <w:lvl w:ilvl="8" w:tplc="04090005" w:tentative="1">
+      <w:start w:val="1"/>
+      <w:numFmt w:val="bullet"/>
+      <w:lvlText w:val=""/>
+      <w:lvlJc w:val="left"/>
+      <w:pPr>
+        <w:ind w:left="6120" w:hanging="360"/>
+      </w:pPr>
+      <w:rPr>
+        <w:rFonts w:ascii="Wingdings" w:hAnsi="Wingdings" w:hint="default"/>
+      </w:rPr>
+    </w:lvl>
+  </w:abstractNum>
+  <w:abstractNum w:abstractNumId="4" w15:restartNumberingAfterBreak="0">
     <w:nsid w:val="7442568C"/>
     <w:multiLevelType w:val="hybridMultilevel"/>
     <w:tmpl w:val="EAE84F02"/>
@@ -6352,7 +7823,7 @@
       </w:rPr>
     </w:lvl>
   </w:abstractNum>
-  <w:abstractNum w:abstractNumId="3" w15:restartNumberingAfterBreak="0">
+  <w:abstractNum w:abstractNumId="5" w15:restartNumberingAfterBreak="0">
     <w:nsid w:val="7BC5000F"/>
     <w:multiLevelType w:val="hybridMultilevel"/>
     <w:tmpl w:val="FD2E8D9A"/>
@@ -6466,16 +7937,22 @@
     </w:lvl>
   </w:abstractNum>
   <w:num w:numId="1" w16cid:durableId="1233807591">
-    <w:abstractNumId w:val="0"/>
+    <w:abstractNumId w:val="2"/>
   </w:num>
   <w:num w:numId="2" w16cid:durableId="683437591">
+    <w:abstractNumId w:val="3"/>
+  </w:num>
+  <w:num w:numId="3" w16cid:durableId="163470982">
+    <w:abstractNumId w:val="5"/>
+  </w:num>
+  <w:num w:numId="4" w16cid:durableId="662318942">
+    <w:abstractNumId w:val="4"/>
+  </w:num>
+  <w:num w:numId="5" w16cid:durableId="1902592544">
     <w:abstractNumId w:val="1"/>
   </w:num>
-  <w:num w:numId="3" w16cid:durableId="163470982">
-    <w:abstractNumId w:val="3"/>
-  </w:num>
-  <w:num w:numId="4" w16cid:durableId="662318942">
-    <w:abstractNumId w:val="2"/>
+  <w:num w:numId="6" w16cid:durableId="307129397">
+    <w:abstractNumId w:val="0"/>
   </w:num>
 </w:numbering>
 </file>
@@ -6882,7 +8359,6 @@
   <w:style w:type="character" w:default="1" w:styleId="DefaultParagraphFont">
     <w:name w:val="Default Paragraph Font"/>
     <w:uiPriority w:val="1"/>
-    <w:semiHidden/>
     <w:unhideWhenUsed/>
   </w:style>
   <w:style w:type="table" w:default="1" w:styleId="TableNormal">

</xml_diff>

<commit_message>
Vincenti and removed disengage penalty.
</commit_message>
<xml_diff>
--- a/Runeball/Runeball2020.docx
+++ b/Runeball/Runeball2020.docx
@@ -953,7 +953,23 @@
                 <w:sz w:val="16"/>
                 <w:szCs w:val="16"/>
               </w:rPr>
-              <w:t xml:space="preserve"> – You come from one of Bostonia’s noble families, and have enjoyed the benefits of money and education throughout most of your life. Why you are wasting your potential bleeding out on a Runeball pitch is beyond me. Hope your father doesn’t find out.</w:t>
+              <w:t xml:space="preserve"> – You come from one of </w:t>
+            </w:r>
+            <w:proofErr w:type="spellStart"/>
+            <w:r>
+              <w:rPr>
+                <w:sz w:val="16"/>
+                <w:szCs w:val="16"/>
+              </w:rPr>
+              <w:t>Bostonia’s</w:t>
+            </w:r>
+            <w:proofErr w:type="spellEnd"/>
+            <w:r>
+              <w:rPr>
+                <w:sz w:val="16"/>
+                <w:szCs w:val="16"/>
+              </w:rPr>
+              <w:t xml:space="preserve"> noble families, and have enjoyed the benefits of money and education throughout most of your life. Why you are wasting your potential bleeding out on a Runeball pitch is beyond me. Hope your father doesn’t find out.</w:t>
             </w:r>
           </w:p>
         </w:tc>
@@ -1058,6 +1074,7 @@
                 <w:u w:val="single"/>
               </w:rPr>
             </w:pPr>
+            <w:proofErr w:type="spellStart"/>
             <w:r>
               <w:rPr>
                 <w:i/>
@@ -1066,7 +1083,18 @@
                 <w:szCs w:val="16"/>
                 <w:u w:val="single"/>
               </w:rPr>
-              <w:t>Nobleborn Education</w:t>
+              <w:t>Nobleborn</w:t>
+            </w:r>
+            <w:proofErr w:type="spellEnd"/>
+            <w:r>
+              <w:rPr>
+                <w:i/>
+                <w:iCs/>
+                <w:sz w:val="16"/>
+                <w:szCs w:val="16"/>
+                <w:u w:val="single"/>
+              </w:rPr>
+              <w:t xml:space="preserve"> Education</w:t>
             </w:r>
             <w:r>
               <w:rPr>
@@ -1346,7 +1374,23 @@
                 <w:sz w:val="16"/>
                 <w:szCs w:val="16"/>
               </w:rPr>
-              <w:t xml:space="preserve"> – You come from the arid badlands of the southern baronies. Scraping a living from the dust and rocks is hard work, and the threat of cobrat raiders has made you ready for anything.</w:t>
+              <w:t xml:space="preserve"> – You come from the arid badlands of the southern baronies. Scraping a living from the dust and rocks is hard work, and the threat of </w:t>
+            </w:r>
+            <w:proofErr w:type="spellStart"/>
+            <w:r>
+              <w:rPr>
+                <w:sz w:val="16"/>
+                <w:szCs w:val="16"/>
+              </w:rPr>
+              <w:t>cobrat</w:t>
+            </w:r>
+            <w:proofErr w:type="spellEnd"/>
+            <w:r>
+              <w:rPr>
+                <w:sz w:val="16"/>
+                <w:szCs w:val="16"/>
+              </w:rPr>
+              <w:t xml:space="preserve"> raiders has made you ready for anything.</w:t>
             </w:r>
           </w:p>
         </w:tc>
@@ -1480,7 +1524,23 @@
                 <w:sz w:val="16"/>
                 <w:szCs w:val="16"/>
               </w:rPr>
-              <w:t xml:space="preserve"> – The flat, sun-scarred terrain is excellent for practicing your running. The occasional cobrat slaver raid doesn’t hurt either. You get a +1 MOVE score.</w:t>
+              <w:t xml:space="preserve"> – The flat, sun-scarred terrain is excellent for practicing your running. The occasional </w:t>
+            </w:r>
+            <w:proofErr w:type="spellStart"/>
+            <w:r>
+              <w:rPr>
+                <w:sz w:val="16"/>
+                <w:szCs w:val="16"/>
+              </w:rPr>
+              <w:t>cobrat</w:t>
+            </w:r>
+            <w:proofErr w:type="spellEnd"/>
+            <w:r>
+              <w:rPr>
+                <w:sz w:val="16"/>
+                <w:szCs w:val="16"/>
+              </w:rPr>
+              <w:t xml:space="preserve"> slaver raid doesn’t hurt either. You get a +1 MOVE score.</w:t>
             </w:r>
           </w:p>
           <w:p>
@@ -1549,7 +1609,23 @@
                 <w:sz w:val="16"/>
                 <w:szCs w:val="16"/>
               </w:rPr>
-              <w:t xml:space="preserve"> – You grew up on scraps living in the alleys of one of Bostonia’s major cities. You know hunger and cold nights, and you know how to fight.</w:t>
+              <w:t xml:space="preserve"> – You grew up on scraps living in the alleys of one of </w:t>
+            </w:r>
+            <w:proofErr w:type="spellStart"/>
+            <w:r>
+              <w:rPr>
+                <w:sz w:val="16"/>
+                <w:szCs w:val="16"/>
+              </w:rPr>
+              <w:t>Bostonia’s</w:t>
+            </w:r>
+            <w:proofErr w:type="spellEnd"/>
+            <w:r>
+              <w:rPr>
+                <w:sz w:val="16"/>
+                <w:szCs w:val="16"/>
+              </w:rPr>
+              <w:t xml:space="preserve"> major cities. You know hunger and cold nights, and you know how to fight.</w:t>
             </w:r>
           </w:p>
         </w:tc>
@@ -1735,6 +1811,7 @@
                 <w:szCs w:val="16"/>
               </w:rPr>
             </w:pPr>
+            <w:proofErr w:type="spellStart"/>
             <w:r>
               <w:rPr>
                 <w:b/>
@@ -1747,6 +1824,7 @@
               </w:rPr>
               <w:t>Teethmen</w:t>
             </w:r>
+            <w:proofErr w:type="spellEnd"/>
             <w:r>
               <w:rPr>
                 <w:sz w:val="16"/>
@@ -2193,6 +2271,243 @@
                 <w:szCs w:val="16"/>
               </w:rPr>
             </w:pPr>
+            <w:proofErr w:type="spellStart"/>
+            <w:r>
+              <w:rPr>
+                <w:b/>
+                <w:bCs/>
+                <w:i/>
+                <w:iCs/>
+                <w:sz w:val="16"/>
+                <w:szCs w:val="16"/>
+                <w:u w:val="single"/>
+              </w:rPr>
+              <w:t>Vincenti</w:t>
+            </w:r>
+            <w:proofErr w:type="spellEnd"/>
+            <w:r>
+              <w:rPr>
+                <w:sz w:val="16"/>
+                <w:szCs w:val="16"/>
+              </w:rPr>
+              <w:t xml:space="preserve"> – The Barony of Vincent is infamous for being the home of sedition and treason against the Crown. Cut off from the rest of the kingdom, your people are insular and suspicious of outsiders, as they are of you. Runeball took a while to come to Vincent, but when it did, your people took to its brutality and its endless possibility for treachery.</w:t>
+            </w:r>
+          </w:p>
+        </w:tc>
+        <w:tc>
+          <w:tcPr>
+            <w:tcW w:w="1530" w:type="dxa"/>
+          </w:tcPr>
+          <w:p>
+            <w:pPr>
+              <w:pStyle w:val="ListParagraph"/>
+              <w:numPr>
+                <w:ilvl w:val="0"/>
+                <w:numId w:val="6"/>
+              </w:numPr>
+              <w:jc w:val="both"/>
+              <w:rPr>
+                <w:sz w:val="16"/>
+                <w:szCs w:val="16"/>
+              </w:rPr>
+            </w:pPr>
+            <w:r>
+              <w:rPr>
+                <w:sz w:val="16"/>
+                <w:szCs w:val="16"/>
+              </w:rPr>
+              <w:t>+1 REF</w:t>
+            </w:r>
+          </w:p>
+          <w:p>
+            <w:pPr>
+              <w:pStyle w:val="ListParagraph"/>
+              <w:numPr>
+                <w:ilvl w:val="0"/>
+                <w:numId w:val="6"/>
+              </w:numPr>
+              <w:jc w:val="both"/>
+              <w:rPr>
+                <w:sz w:val="16"/>
+                <w:szCs w:val="16"/>
+              </w:rPr>
+            </w:pPr>
+            <w:r>
+              <w:rPr>
+                <w:sz w:val="16"/>
+                <w:szCs w:val="16"/>
+              </w:rPr>
+              <w:t>+1 TCH</w:t>
+            </w:r>
+          </w:p>
+        </w:tc>
+        <w:tc>
+          <w:tcPr>
+            <w:tcW w:w="3685" w:type="dxa"/>
+          </w:tcPr>
+          <w:p>
+            <w:pPr>
+              <w:pStyle w:val="ListParagraph"/>
+              <w:numPr>
+                <w:ilvl w:val="0"/>
+                <w:numId w:val="6"/>
+              </w:numPr>
+              <w:jc w:val="both"/>
+              <w:rPr>
+                <w:i/>
+                <w:iCs/>
+                <w:sz w:val="16"/>
+                <w:szCs w:val="16"/>
+                <w:u w:val="single"/>
+              </w:rPr>
+            </w:pPr>
+            <w:r>
+              <w:rPr>
+                <w:i/>
+                <w:iCs/>
+                <w:sz w:val="16"/>
+                <w:szCs w:val="16"/>
+                <w:u w:val="single"/>
+              </w:rPr>
+              <w:t>Artful</w:t>
+            </w:r>
+            <w:r>
+              <w:rPr>
+                <w:sz w:val="16"/>
+                <w:szCs w:val="16"/>
+              </w:rPr>
+              <w:t xml:space="preserve"> – You get +1 Dodge.</w:t>
+            </w:r>
+          </w:p>
+          <w:p>
+            <w:pPr>
+              <w:pStyle w:val="ListParagraph"/>
+              <w:numPr>
+                <w:ilvl w:val="0"/>
+                <w:numId w:val="6"/>
+              </w:numPr>
+              <w:jc w:val="both"/>
+              <w:rPr>
+                <w:i/>
+                <w:iCs/>
+                <w:sz w:val="16"/>
+                <w:szCs w:val="16"/>
+                <w:u w:val="single"/>
+              </w:rPr>
+            </w:pPr>
+            <w:r>
+              <w:rPr>
+                <w:i/>
+                <w:iCs/>
+                <w:sz w:val="16"/>
+                <w:szCs w:val="16"/>
+                <w:u w:val="single"/>
+              </w:rPr>
+              <w:t>Mistrust</w:t>
+            </w:r>
+            <w:r>
+              <w:rPr>
+                <w:sz w:val="16"/>
+                <w:szCs w:val="16"/>
+              </w:rPr>
+              <w:t xml:space="preserve"> – </w:t>
+            </w:r>
+            <w:r>
+              <w:rPr>
+                <w:sz w:val="16"/>
+                <w:szCs w:val="16"/>
+              </w:rPr>
+              <w:t>Up to three times per game, i</w:t>
+            </w:r>
+            <w:r>
+              <w:rPr>
+                <w:sz w:val="16"/>
+                <w:szCs w:val="16"/>
+              </w:rPr>
+              <w:t xml:space="preserve">f you are adjacent to </w:t>
+            </w:r>
+            <w:r>
+              <w:rPr>
+                <w:b/>
+                <w:bCs/>
+                <w:i/>
+                <w:iCs/>
+                <w:sz w:val="16"/>
+                <w:szCs w:val="16"/>
+              </w:rPr>
+              <w:t>an</w:t>
+            </w:r>
+            <w:r>
+              <w:rPr>
+                <w:sz w:val="16"/>
+                <w:szCs w:val="16"/>
+              </w:rPr>
+              <w:t xml:space="preserve"> opponent who is causing one of your teammates a penalty due to adjacency, you may cancel that penalty.</w:t>
+            </w:r>
+            <w:r>
+              <w:rPr>
+                <w:sz w:val="16"/>
+                <w:szCs w:val="16"/>
+              </w:rPr>
+              <w:t xml:space="preserve"> </w:t>
+            </w:r>
+          </w:p>
+          <w:p>
+            <w:pPr>
+              <w:pStyle w:val="ListParagraph"/>
+              <w:numPr>
+                <w:ilvl w:val="0"/>
+                <w:numId w:val="6"/>
+              </w:numPr>
+              <w:jc w:val="both"/>
+              <w:rPr>
+                <w:i/>
+                <w:iCs/>
+                <w:sz w:val="16"/>
+                <w:szCs w:val="16"/>
+                <w:u w:val="single"/>
+              </w:rPr>
+            </w:pPr>
+            <w:r>
+              <w:rPr>
+                <w:i/>
+                <w:iCs/>
+                <w:sz w:val="16"/>
+                <w:szCs w:val="16"/>
+                <w:u w:val="single"/>
+              </w:rPr>
+              <w:t>Shiv</w:t>
+            </w:r>
+            <w:r>
+              <w:rPr>
+                <w:sz w:val="16"/>
+                <w:szCs w:val="16"/>
+              </w:rPr>
+              <w:t xml:space="preserve"> – You are skilled in sewing a little extra gift to the opposition into your arm guards. Your blocks do an additional 1d6 (instead of 1d4) damage. However, if you roll a 6 on damage, the shiv </w:t>
+            </w:r>
+            <w:r>
+              <w:rPr>
+                <w:sz w:val="16"/>
+                <w:szCs w:val="16"/>
+              </w:rPr>
+              <w:t>has a 50% chance of breaking, reverting your damage to normal.</w:t>
+            </w:r>
+          </w:p>
+        </w:tc>
+      </w:tr>
+      <w:tr>
+        <w:tc>
+          <w:tcPr>
+            <w:tcW w:w="0" w:type="auto"/>
+          </w:tcPr>
+          <w:p>
+            <w:pPr>
+              <w:jc w:val="both"/>
+              <w:rPr>
+                <w:sz w:val="16"/>
+                <w:szCs w:val="16"/>
+              </w:rPr>
+            </w:pPr>
             <w:r>
               <w:rPr>
                 <w:sz w:val="16"/>
@@ -2232,15 +2547,6 @@
         </w:tc>
       </w:tr>
     </w:tbl>
-    <w:p>
-      <w:pPr>
-        <w:jc w:val="both"/>
-        <w:rPr>
-          <w:sz w:val="20"/>
-          <w:szCs w:val="20"/>
-        </w:rPr>
-      </w:pPr>
-    </w:p>
     <w:p>
       <w:pPr>
         <w:jc w:val="both"/>
@@ -2414,6 +2720,7 @@
           <w:sz w:val="20"/>
           <w:szCs w:val="20"/>
         </w:rPr>
+        <w:lastRenderedPageBreak/>
         <w:t>Pass – (Skill + Wit)</w:t>
       </w:r>
     </w:p>
@@ -2602,7 +2909,6 @@
           <w:sz w:val="24"/>
           <w:szCs w:val="24"/>
         </w:rPr>
-        <w:lastRenderedPageBreak/>
         <w:t xml:space="preserve">The Field </w:t>
       </w:r>
     </w:p>
@@ -2844,7 +3150,55 @@
           <w:sz w:val="20"/>
           <w:szCs w:val="20"/>
         </w:rPr>
-        <w:t>A single round of Keshat determines who gets first choice at the start of the game. The team with first choice can choose to kick or receive to start the game. The team that loses the Keshat round gets second choice, and can decide at the beginning of the second half. If a player gets a “Keshat” during their round, their team gets both first AND second choice that game.</w:t>
+        <w:t xml:space="preserve">A single round of </w:t>
+      </w:r>
+      <w:proofErr w:type="spellStart"/>
+      <w:r>
+        <w:rPr>
+          <w:sz w:val="20"/>
+          <w:szCs w:val="20"/>
+        </w:rPr>
+        <w:t>Keshat</w:t>
+      </w:r>
+      <w:proofErr w:type="spellEnd"/>
+      <w:r>
+        <w:rPr>
+          <w:sz w:val="20"/>
+          <w:szCs w:val="20"/>
+        </w:rPr>
+        <w:t xml:space="preserve"> determines who gets first choice at the start of the game. The team with first choice can choose to kick or receive to start the game. The team that loses the </w:t>
+      </w:r>
+      <w:proofErr w:type="spellStart"/>
+      <w:r>
+        <w:rPr>
+          <w:sz w:val="20"/>
+          <w:szCs w:val="20"/>
+        </w:rPr>
+        <w:t>Keshat</w:t>
+      </w:r>
+      <w:proofErr w:type="spellEnd"/>
+      <w:r>
+        <w:rPr>
+          <w:sz w:val="20"/>
+          <w:szCs w:val="20"/>
+        </w:rPr>
+        <w:t xml:space="preserve"> round gets second choice, and can decide at the beginning of the second half. If a player gets a “</w:t>
+      </w:r>
+      <w:proofErr w:type="spellStart"/>
+      <w:r>
+        <w:rPr>
+          <w:sz w:val="20"/>
+          <w:szCs w:val="20"/>
+        </w:rPr>
+        <w:t>Keshat</w:t>
+      </w:r>
+      <w:proofErr w:type="spellEnd"/>
+      <w:r>
+        <w:rPr>
+          <w:sz w:val="20"/>
+          <w:szCs w:val="20"/>
+        </w:rPr>
+        <w:t>” during their round, their team gets both first AND second choice that game.</w:t>
       </w:r>
     </w:p>
     <w:p>
@@ -2864,6 +3218,7 @@
           <w:sz w:val="24"/>
           <w:szCs w:val="24"/>
         </w:rPr>
+        <w:lastRenderedPageBreak/>
         <w:t>The Kickoff</w:t>
       </w:r>
     </w:p>
@@ -2900,7 +3255,6 @@
           <w:sz w:val="20"/>
           <w:szCs w:val="20"/>
         </w:rPr>
-        <w:lastRenderedPageBreak/>
         <w:t>Kick (Kick vs. DL 10)</w:t>
       </w:r>
     </w:p>
@@ -3466,6 +3820,7 @@
           <w:sz w:val="24"/>
           <w:szCs w:val="24"/>
         </w:rPr>
+        <w:lastRenderedPageBreak/>
         <w:t>Initiative</w:t>
       </w:r>
     </w:p>
@@ -3518,7 +3873,6 @@
           <w:sz w:val="20"/>
           <w:szCs w:val="20"/>
         </w:rPr>
-        <w:lastRenderedPageBreak/>
         <w:t>When it is your turn to act, you can perform a full action, or two half-actions. Moving your full movement allowance is a full action. Moving half this distance is a half-action. Most maneuvers are either full or half-actions; the time a maneuver takes is listed in the action column of the maneuver table.</w:t>
       </w:r>
     </w:p>
@@ -4547,6 +4901,7 @@
           <w:sz w:val="20"/>
           <w:szCs w:val="20"/>
         </w:rPr>
+        <w:lastRenderedPageBreak/>
         <w:t xml:space="preserve">A </w:t>
       </w:r>
       <w:r>
@@ -4641,7 +4996,6 @@
           <w:sz w:val="20"/>
           <w:szCs w:val="20"/>
         </w:rPr>
-        <w:lastRenderedPageBreak/>
         <w:t>Every standing Runeball player exerts a zone of control into the hexes adjacent to him. If you enter another player’s zone of control at any point during your move, you must end your move in that hex.</w:t>
       </w:r>
     </w:p>
@@ -4689,7 +5043,7 @@
           <w:sz w:val="20"/>
           <w:szCs w:val="20"/>
         </w:rPr>
-        <w:t>. This requires a Dodge check vs. the opposing player’s Block skill + 2.</w:t>
+        <w:t>. This requires a Dodge check vs. the opposing player’s Block skill.</w:t>
       </w:r>
     </w:p>
     <w:p>
@@ -4721,7 +5075,7 @@
           <w:sz w:val="20"/>
           <w:szCs w:val="20"/>
         </w:rPr>
-        <w:t>If you are disengaging from multiple opponents, then you test against the opponent with the highest Block score (+2), and each additional opponent adds 2 more to the opponent’s Block.</w:t>
+        <w:t>If you are disengaging from multiple opponents, then you test against the opponent with the highest Block score, and each additional opponent adds 2 more to the opponent’s Block.</w:t>
       </w:r>
     </w:p>
     <w:p>
@@ -4878,7 +5232,28 @@
           <w:sz w:val="20"/>
           <w:szCs w:val="20"/>
         </w:rPr>
-        <w:t xml:space="preserve">In addition to holding or declaring an action, players may also blitz to preempt their opponents. Before any player starts taking his move (call him the acting player), a single player from the opposing team whose initiative is no more than 3 less than the acting player may declare a blitz. A blitzing player automatically preempts the acting player and takes his move. All actions from a blitzing player are at a -2. </w:t>
+        <w:t>In addition to holding or declaring an action, players may also blitz to preempt their opponents. Before any player starts taking his move (call him the acting player), a single player from the opposing team whose initiative is no more than 3 less than the acting player may declare a blitz. A blitzing player automatically preempts the acting player and takes his move. All actions from a blitzing player are at a -</w:t>
+      </w:r>
+      <w:r>
+        <w:rPr>
+          <w:sz w:val="20"/>
+          <w:szCs w:val="20"/>
+        </w:rPr>
+        <w:t>2 and this penalty persists until the originally acting player completes his action.</w:t>
+      </w:r>
+      <w:r>
+        <w:rPr>
+          <w:sz w:val="20"/>
+          <w:szCs w:val="20"/>
+        </w:rPr>
+        <w:t xml:space="preserve"> </w:t>
+      </w:r>
+      <w:r>
+        <w:rPr>
+          <w:sz w:val="20"/>
+          <w:szCs w:val="20"/>
+        </w:rPr>
+        <w:t>(Thus, if you blitz to put a zone of control onto a character, your block is penalized, allowing easier escape.)</w:t>
       </w:r>
     </w:p>
     <w:p>
@@ -4910,6 +5285,7 @@
           <w:sz w:val="20"/>
           <w:szCs w:val="20"/>
         </w:rPr>
+        <w:lastRenderedPageBreak/>
         <w:t>The ball carrier may never blitz.</w:t>
       </w:r>
     </w:p>
@@ -4971,7 +5347,6 @@
           <w:sz w:val="20"/>
           <w:szCs w:val="20"/>
         </w:rPr>
-        <w:lastRenderedPageBreak/>
         <w:t>In addition, the opposing team may immediately activate a single player, even if that player has already taken his move this round. This is a free turn, and the player activated can take a full action, or two half actions, as though he was taking a normal turn.</w:t>
       </w:r>
     </w:p>
@@ -5495,6 +5870,7 @@
           <w:sz w:val="20"/>
           <w:szCs w:val="20"/>
         </w:rPr>
+        <w:lastRenderedPageBreak/>
         <w:t xml:space="preserve">Just like in normal Runebearer combat, you can use both your Block and Dodge skill to defend against attacks, switching between the two depending on which is most advantageous. However, each time you use a defense in a given combat round, it will degrade by 2, making it easier for subsequent </w:t>
       </w:r>
       <w:r>
@@ -5554,7 +5930,6 @@
           <w:sz w:val="20"/>
           <w:szCs w:val="20"/>
         </w:rPr>
-        <w:lastRenderedPageBreak/>
         <w:t>Similarly, if any of the block directions would lead to the defender being pushed off of the field of play, the blocker must choose hexes on the field of play first. However, if there are no unoccupied hexes that are on the field of play, the blocker can push the defender out of bounds. If knocked out of bounds, the defender is placed prone in his original hex, and a turnover is scored by the blocking team.</w:t>
       </w:r>
     </w:p>
@@ -6031,6 +6406,7 @@
                 <w:sz w:val="20"/>
                 <w:szCs w:val="20"/>
               </w:rPr>
+              <w:lastRenderedPageBreak/>
               <w:t>7-8</w:t>
             </w:r>
           </w:p>
@@ -6114,7 +6490,23 @@
                 <w:sz w:val="20"/>
                 <w:szCs w:val="20"/>
               </w:rPr>
-              <w:t xml:space="preserve"> ini, -1 move)</w:t>
+              <w:t xml:space="preserve"> </w:t>
+            </w:r>
+            <w:proofErr w:type="spellStart"/>
+            <w:r>
+              <w:rPr>
+                <w:sz w:val="20"/>
+                <w:szCs w:val="20"/>
+              </w:rPr>
+              <w:t>ini</w:t>
+            </w:r>
+            <w:proofErr w:type="spellEnd"/>
+            <w:r>
+              <w:rPr>
+                <w:sz w:val="20"/>
+                <w:szCs w:val="20"/>
+              </w:rPr>
+              <w:t>, -1 move)</w:t>
             </w:r>
             <w:r>
               <w:rPr>
@@ -6446,7 +6838,6 @@
           <w:szCs w:val="20"/>
           <w:u w:val="single"/>
         </w:rPr>
-        <w:lastRenderedPageBreak/>
         <w:t>Bruise</w:t>
       </w:r>
       <w:r>
@@ -7112,6 +7503,7 @@
           <w:sz w:val="20"/>
           <w:szCs w:val="20"/>
         </w:rPr>
+        <w:lastRenderedPageBreak/>
         <w:t>Pass Result</w:t>
       </w:r>
     </w:p>
@@ -7352,7 +7744,6 @@
                 <w:sz w:val="20"/>
                 <w:szCs w:val="20"/>
               </w:rPr>
-              <w:lastRenderedPageBreak/>
               <w:t>Fails by 7</w:t>
             </w:r>
           </w:p>
@@ -7766,6 +8157,7 @@
           <w:sz w:val="20"/>
           <w:szCs w:val="20"/>
         </w:rPr>
+        <w:lastRenderedPageBreak/>
         <w:t>A missed kick scatters 1d8-1 hexes from the hex containing the goal post. A scatter distance of 0 means the ball lands in the hex containing the goal post</w:t>
       </w:r>
       <w:r>
@@ -7823,7 +8215,6 @@
           <w:sz w:val="20"/>
           <w:szCs w:val="20"/>
         </w:rPr>
-        <w:lastRenderedPageBreak/>
         <w:t>A touchdown is scored when a character crosses his opponents’ end line with the ball. The turn immediately ends, 7 points are scored, and the scoring team kicks off to the opposing team.</w:t>
       </w:r>
     </w:p>

</xml_diff>